<commit_message>
Update the doc with results
</commit_message>
<xml_diff>
--- a/Homework2/HW2.docx
+++ b/Homework2/HW2.docx
@@ -175,13 +175,14 @@
               </wp:inline>
             </w:drawing>
           </mc:Choice>
-          <mc:Fallback xmlns:a="http://schemas.openxmlformats.org/drawingml/2006/main">
+          <mc:Fallback>
             <w:pict>
-              <v:group id="Group 8499" style="width:468pt;height:0.797pt;mso-position-horizontal-relative:char;mso-position-vertical-relative:line" coordsize="59436,101">
-                <v:shape id="Shape 19" style="position:absolute;width:59436;height:0;left:0;top:0;" coordsize="5943600,0" path="m0,0l5943600,0">
-                  <v:stroke weight="0.797pt" endcap="flat" joinstyle="miter" miterlimit="10" on="true" color="#000000"/>
-                  <v:fill on="false" color="#000000" opacity="0"/>
+              <v:group w14:anchorId="2635DC07" id="Group 8499" o:spid="_x0000_s1026" style="width:468pt;height:.8pt;mso-position-horizontal-relative:char;mso-position-vertical-relative:line" coordsize="59436,101" o:gfxdata="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">
+                <v:shape id="Shape 19" o:spid="_x0000_s1027" style="position:absolute;width:59436;height:0;visibility:visible;mso-wrap-style:square;v-text-anchor:top" coordsize="5943600,0" o:gfxdata="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" path="m,l5943600,e" filled="f" strokeweight=".28117mm">
+                  <v:stroke miterlimit="83231f" joinstyle="miter"/>
+                  <v:path arrowok="t" textboxrect="0,0,5943600,0"/>
                 </v:shape>
+                <w10:anchorlock/>
               </v:group>
             </w:pict>
           </mc:Fallback>
@@ -195,9 +196,6 @@
         <w:tblInd w:w="6" w:type="dxa"/>
         <w:tblCellMar>
           <w:top w:w="8" w:type="dxa"/>
-          <w:left w:w="0" w:type="dxa"/>
-          <w:bottom w:w="0" w:type="dxa"/>
-          <w:right w:w="0" w:type="dxa"/>
         </w:tblCellMar>
         <w:tblLook w:val="04A0" w:firstRow="1" w:lastRow="0" w:firstColumn="1" w:lastColumn="0" w:noHBand="0" w:noVBand="1"/>
       </w:tblPr>
@@ -235,16 +233,8 @@
               <w:t>NSTRUCTOR</w:t>
             </w:r>
             <w:r>
-              <w:t xml:space="preserve">: </w:t>
+              <w:t>: Prof. Fabien Scalzo</w:t>
             </w:r>
-            <w:r>
-              <w:t xml:space="preserve">Prof. Fabien </w:t>
-            </w:r>
-            <w:proofErr w:type="spellStart"/>
-            <w:r>
-              <w:t>Scalzo</w:t>
-            </w:r>
-            <w:proofErr w:type="spellEnd"/>
           </w:p>
         </w:tc>
         <w:tc>
@@ -296,33 +286,8 @@
                 <w:rFonts w:ascii="Calibri" w:eastAsia="Calibri" w:hAnsi="Calibri" w:cs="Calibri"/>
                 <w:sz w:val="24"/>
               </w:rPr>
-              <w:t xml:space="preserve">Connie Chen, </w:t>
+              <w:t>Connie Chen, Chayanis Techalertumpai</w:t>
             </w:r>
-            <w:proofErr w:type="spellStart"/>
-            <w:r>
-              <w:rPr>
-                <w:rFonts w:ascii="Calibri" w:eastAsia="Calibri" w:hAnsi="Calibri" w:cs="Calibri"/>
-                <w:sz w:val="24"/>
-              </w:rPr>
-              <w:t>Chayanis</w:t>
-            </w:r>
-            <w:proofErr w:type="spellEnd"/>
-            <w:r>
-              <w:rPr>
-                <w:rFonts w:ascii="Calibri" w:eastAsia="Calibri" w:hAnsi="Calibri" w:cs="Calibri"/>
-                <w:sz w:val="24"/>
-              </w:rPr>
-              <w:t xml:space="preserve"> </w:t>
-            </w:r>
-            <w:proofErr w:type="spellStart"/>
-            <w:r>
-              <w:rPr>
-                <w:rFonts w:ascii="Calibri" w:eastAsia="Calibri" w:hAnsi="Calibri" w:cs="Calibri"/>
-                <w:sz w:val="24"/>
-              </w:rPr>
-              <w:t>Techalertumpai</w:t>
-            </w:r>
-            <w:proofErr w:type="spellEnd"/>
             <w:r>
               <w:rPr>
                 <w:rFonts w:ascii="Calibri" w:eastAsia="Calibri" w:hAnsi="Calibri" w:cs="Calibri"/>
@@ -360,10 +325,7 @@
               <w:jc w:val="left"/>
             </w:pPr>
             <w:r>
-              <w:t xml:space="preserve">TA: </w:t>
-            </w:r>
-            <w:r>
-              <w:t>Albert Zhao</w:t>
+              <w:t>TA: Albert Zhao</w:t>
             </w:r>
           </w:p>
         </w:tc>
@@ -475,13 +437,14 @@
               </wp:inline>
             </w:drawing>
           </mc:Choice>
-          <mc:Fallback xmlns:a="http://schemas.openxmlformats.org/drawingml/2006/main">
+          <mc:Fallback>
             <w:pict>
-              <v:group id="Group 8501" style="width:468pt;height:0.797pt;mso-position-horizontal-relative:char;mso-position-vertical-relative:line" coordsize="59436,101">
-                <v:shape id="Shape 32" style="position:absolute;width:59436;height:0;left:0;top:0;" coordsize="5943600,0" path="m0,0l5943600,0">
-                  <v:stroke weight="0.797pt" endcap="flat" joinstyle="miter" miterlimit="10" on="true" color="#000000"/>
-                  <v:fill on="false" color="#000000" opacity="0"/>
+              <v:group w14:anchorId="772D18C6" id="Group 8501" o:spid="_x0000_s1026" style="width:468pt;height:.8pt;mso-position-horizontal-relative:char;mso-position-vertical-relative:line" coordsize="59436,101" o:gfxdata="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">
+                <v:shape id="Shape 32" o:spid="_x0000_s1027" style="position:absolute;width:59436;height:0;visibility:visible;mso-wrap-style:square;v-text-anchor:top" coordsize="5943600,0" o:gfxdata="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" path="m,l5943600,e" filled="f" strokeweight=".28117mm">
+                  <v:stroke miterlimit="83231f" joinstyle="miter"/>
+                  <v:path arrowok="t" textboxrect="0,0,5943600,0"/>
                 </v:shape>
+                <w10:anchorlock/>
               </v:group>
             </w:pict>
           </mc:Fallback>
@@ -561,7 +524,6 @@
         <w:tblInd w:w="0" w:type="dxa"/>
         <w:tblCellMar>
           <w:top w:w="52" w:type="dxa"/>
-          <w:left w:w="0" w:type="dxa"/>
           <w:bottom w:w="37" w:type="dxa"/>
           <w:right w:w="115" w:type="dxa"/>
         </w:tblCellMar>
@@ -2254,10 +2216,7 @@
         <w:ind w:left="-5"/>
       </w:pPr>
       <w:r>
-        <w:t>Shallow depth of field, i.e. having only a small area in focus, is a desirable aesthetic quality in a photograph. Unfortunately, this effect requires a lar</w:t>
-      </w:r>
-      <w:r>
-        <w:t>ge aperture, i.e., the lens is going to be big and bulky! But what if it was possible to turn your cell phone into a camera with a large aperture? What if we could selectively focus on objects in post-processing?</w:t>
+        <w:t>Shallow depth of field, i.e. having only a small area in focus, is a desirable aesthetic quality in a photograph. Unfortunately, this effect requires a large aperture, i.e., the lens is going to be big and bulky! But what if it was possible to turn your cell phone into a camera with a large aperture? What if we could selectively focus on objects in post-processing?</w:t>
       </w:r>
     </w:p>
     <w:p>
@@ -2266,18 +2225,7 @@
         <w:ind w:left="-5"/>
       </w:pPr>
       <w:r>
-        <w:t xml:space="preserve">The goal of this homework is to synthesize </w:t>
-      </w:r>
-      <w:r>
-        <w:t xml:space="preserve">images with smaller depths of field thus making it appear to have been taken from an expensive camera with a larger </w:t>
-      </w:r>
-      <w:proofErr w:type="gramStart"/>
-      <w:r>
-        <w:t>aperture[</w:t>
-      </w:r>
-      <w:proofErr w:type="gramEnd"/>
-      <w:r>
-        <w:t>4] [2]. Figure 1a and b show a scene image with the corresponding synthetic aperture image with lower depth of field.</w:t>
+        <w:t>The goal of this homework is to synthesize images with smaller depths of field thus making it appear to have been taken from an expensive camera with a larger aperture[4] [2]. Figure 1a and b show a scene image with the corresponding synthetic aperture image with lower depth of field.</w:t>
       </w:r>
     </w:p>
     <w:p>
@@ -2359,15 +2307,35 @@
               </wp:inline>
             </w:drawing>
           </mc:Choice>
-          <mc:Fallback xmlns:a="http://schemas.openxmlformats.org/drawingml/2006/main">
+          <mc:Fallback>
             <w:pict>
-              <v:group id="Group 6879" style="width:472.984pt;height:128.844pt;mso-position-horizontal-relative:char;mso-position-vertical-relative:line" coordsize="60069,16363">
-                <v:shape id="Picture 126" style="position:absolute;width:29717;height:16363;left:0;top:0;" filled="f">
-                  <v:imagedata r:id="rId9"/>
+              <v:group w14:anchorId="6967D1F8" id="Group 6879" o:spid="_x0000_s1026" style="width:473pt;height:128.85pt;mso-position-horizontal-relative:char;mso-position-vertical-relative:line" coordsize="60069,16363" o:gfxdata="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">
+                <v:shapetype id="_x0000_t75" coordsize="21600,21600" o:spt="75" o:preferrelative="t" path="m@4@5l@4@11@9@11@9@5xe" filled="f" stroked="f">
+                  <v:stroke joinstyle="miter"/>
+                  <v:formulas>
+                    <v:f eqn="if lineDrawn pixelLineWidth 0"/>
+                    <v:f eqn="sum @0 1 0"/>
+                    <v:f eqn="sum 0 0 @1"/>
+                    <v:f eqn="prod @2 1 2"/>
+                    <v:f eqn="prod @3 21600 pixelWidth"/>
+                    <v:f eqn="prod @3 21600 pixelHeight"/>
+                    <v:f eqn="sum @0 0 1"/>
+                    <v:f eqn="prod @6 1 2"/>
+                    <v:f eqn="prod @7 21600 pixelWidth"/>
+                    <v:f eqn="sum @8 21600 0"/>
+                    <v:f eqn="prod @7 21600 pixelHeight"/>
+                    <v:f eqn="sum @10 21600 0"/>
+                  </v:formulas>
+                  <v:path o:extrusionok="f" gradientshapeok="t" o:connecttype="rect"/>
+                  <o:lock v:ext="edit" aspectratio="t"/>
+                </v:shapetype>
+                <v:shape id="Picture 126" o:spid="_x0000_s1027" type="#_x0000_t75" style="position:absolute;width:29717;height:16363;visibility:visible;mso-wrap-style:square" o:gfxdata="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">
+                  <v:imagedata r:id="rId9" o:title=""/>
                 </v:shape>
-                <v:shape id="Picture 129" style="position:absolute;width:29718;height:16091;left:30350;top:0;" filled="f">
-                  <v:imagedata r:id="rId10"/>
+                <v:shape id="Picture 129" o:spid="_x0000_s1028" type="#_x0000_t75" style="position:absolute;left:30350;width:29719;height:16091;visibility:visible;mso-wrap-style:square" o:gfxdata="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">
+                  <v:imagedata r:id="rId10" o:title=""/>
                 </v:shape>
+                <w10:anchorlock/>
               </v:group>
             </w:pict>
           </mc:Fallback>
@@ -2394,13 +2362,7 @@
         <w:rPr>
           <w:sz w:val="20"/>
         </w:rPr>
-        <w:t>(a) All-in</w:t>
-      </w:r>
-      <w:r>
-        <w:rPr>
-          <w:sz w:val="20"/>
-        </w:rPr>
-        <w:t xml:space="preserve"> focus image.</w:t>
+        <w:t>(a) All-in focus image.</w:t>
       </w:r>
       <w:r>
         <w:rPr>
@@ -2419,19 +2381,7 @@
         <w:rPr>
           <w:sz w:val="20"/>
         </w:rPr>
-        <w:t xml:space="preserve">Figure 1: </w:t>
-      </w:r>
-      <w:r>
-        <w:rPr>
-          <w:sz w:val="20"/>
-        </w:rPr>
-        <w:t xml:space="preserve">Turning a cell phone into a light field camera. </w:t>
-      </w:r>
-      <w:r>
-        <w:rPr>
-          <w:sz w:val="20"/>
-        </w:rPr>
-        <w:t>(a) An all-in focus image taken with a cell phone camera. (b) A light field stack is post-processed to blur out the background. Notice how the helmet stands out from the background.</w:t>
+        <w:t>Figure 1: Turning a cell phone into a light field camera. (a) An all-in focus image taken with a cell phone camera. (b) A light field stack is post-processed to blur out the background. Notice how the helmet stands out from the background.</w:t>
       </w:r>
     </w:p>
     <w:p>
@@ -2449,10 +2399,7 @@
         <w:ind w:left="-5"/>
       </w:pPr>
       <w:r>
-        <w:t>We will capture a video by moving the camera in a z</w:t>
-      </w:r>
-      <w:r>
-        <w:t>ig-zag path as shown in Figure 2 in front of the static scene. Please use Python for all codes. Fill in each box below for credit.</w:t>
+        <w:t>We will capture a video by moving the camera in a zig-zag path as shown in Figure 2 in front of the static scene. Please use Python for all codes. Fill in each box below for credit.</w:t>
       </w:r>
     </w:p>
     <w:p>
@@ -2472,10 +2419,7 @@
         <w:ind w:hanging="279"/>
       </w:pPr>
       <w:r>
-        <w:t>The algorithm being implemented does not take camera tilt into account. Avoid tilting and rotating the camera as</w:t>
-      </w:r>
-      <w:r>
-        <w:t xml:space="preserve"> much as possible.</w:t>
+        <w:t>The algorithm being implemented does not take camera tilt into account. Avoid tilting and rotating the camera as much as possible.</w:t>
       </w:r>
     </w:p>
     <w:p>
@@ -2488,15 +2432,7 @@
       </w:pPr>
       <w:r>
         <w:lastRenderedPageBreak/>
-        <w:t xml:space="preserve">The instruction set use a planar zig-zag path for camera motion as in 2. However, you </w:t>
-      </w:r>
-      <w:proofErr w:type="gramStart"/>
-      <w:r>
-        <w:t>are allowed to</w:t>
-      </w:r>
-      <w:proofErr w:type="gramEnd"/>
-      <w:r>
-        <w:t xml:space="preserve"> try different paths like circular or polyline.</w:t>
+        <w:t>The instruction set use a planar zig-zag path for camera motion as in 2. However, you are allowed to try different paths like circular or polyline.</w:t>
       </w:r>
     </w:p>
     <w:p>
@@ -2508,10 +2444,7 @@
         <w:ind w:hanging="279"/>
       </w:pPr>
       <w:r>
-        <w:t>The number of frames in the video captured will determine the time required to compute th</w:t>
-      </w:r>
-      <w:r>
-        <w:t>e output. Make sure the video is not too long.</w:t>
+        <w:t>The number of frames in the video captured will determine the time required to compute the output. Make sure the video is not too long.</w:t>
       </w:r>
     </w:p>
     <w:p>
@@ -2597,18 +2530,7 @@
         <w:ind w:left="-5"/>
       </w:pPr>
       <w:r>
-        <w:t xml:space="preserve">Set up a static scene </w:t>
-      </w:r>
-      <w:proofErr w:type="gramStart"/>
-      <w:r>
-        <w:t>similar to</w:t>
-      </w:r>
-      <w:proofErr w:type="gramEnd"/>
-      <w:r>
-        <w:t xml:space="preserve"> the one shown in Figure 1a. Try to have ob</w:t>
-      </w:r>
-      <w:r>
-        <w:t>jects at different depths. For credit, place your image in the box below (replace our helmet scene with your own scene).</w:t>
+        <w:t>Set up a static scene similar to the one shown in Figure 1a. Try to have objects at different depths. For credit, place your image in the box below (replace our helmet scene with your own scene).</w:t>
       </w:r>
     </w:p>
     <w:p>
@@ -2622,12 +2544,73 @@
           <w:noProof/>
           <w:sz w:val="22"/>
         </w:rPr>
+        <w:drawing>
+          <wp:anchor distT="0" distB="0" distL="114300" distR="114300" simplePos="0" relativeHeight="251662336" behindDoc="0" locked="0" layoutInCell="1" allowOverlap="1" wp14:anchorId="736F7B48" wp14:editId="16D96C06">
+            <wp:simplePos x="0" y="0"/>
+            <wp:positionH relativeFrom="column">
+              <wp:posOffset>1477736</wp:posOffset>
+            </wp:positionH>
+            <wp:positionV relativeFrom="paragraph">
+              <wp:posOffset>69124</wp:posOffset>
+            </wp:positionV>
+            <wp:extent cx="3020786" cy="1699192"/>
+            <wp:effectExtent l="0" t="0" r="1905" b="3175"/>
+            <wp:wrapNone/>
+            <wp:docPr id="10" name="Picture 10"/>
+            <wp:cNvGraphicFramePr>
+              <a:graphicFrameLocks xmlns:a="http://schemas.openxmlformats.org/drawingml/2006/main" noChangeAspect="1"/>
+            </wp:cNvGraphicFramePr>
+            <a:graphic xmlns:a="http://schemas.openxmlformats.org/drawingml/2006/main">
+              <a:graphicData uri="http://schemas.openxmlformats.org/drawingml/2006/picture">
+                <pic:pic xmlns:pic="http://schemas.openxmlformats.org/drawingml/2006/picture">
+                  <pic:nvPicPr>
+                    <pic:cNvPr id="10" name="frame_0.jpg"/>
+                    <pic:cNvPicPr/>
+                  </pic:nvPicPr>
+                  <pic:blipFill>
+                    <a:blip r:embed="rId12" cstate="print">
+                      <a:extLst>
+                        <a:ext uri="{28A0092B-C50C-407E-A947-70E740481C1C}">
+                          <a14:useLocalDpi xmlns:a14="http://schemas.microsoft.com/office/drawing/2010/main" val="0"/>
+                        </a:ext>
+                      </a:extLst>
+                    </a:blip>
+                    <a:stretch>
+                      <a:fillRect/>
+                    </a:stretch>
+                  </pic:blipFill>
+                  <pic:spPr>
+                    <a:xfrm>
+                      <a:off x="0" y="0"/>
+                      <a:ext cx="3020786" cy="1699192"/>
+                    </a:xfrm>
+                    <a:prstGeom prst="rect">
+                      <a:avLst/>
+                    </a:prstGeom>
+                  </pic:spPr>
+                </pic:pic>
+              </a:graphicData>
+            </a:graphic>
+            <wp14:sizeRelH relativeFrom="page">
+              <wp14:pctWidth>0</wp14:pctWidth>
+            </wp14:sizeRelH>
+            <wp14:sizeRelV relativeFrom="page">
+              <wp14:pctHeight>0</wp14:pctHeight>
+            </wp14:sizeRelV>
+          </wp:anchor>
+        </w:drawing>
+      </w:r>
+      <w:r>
+        <w:rPr>
+          <w:noProof/>
+          <w:sz w:val="22"/>
+        </w:rPr>
         <mc:AlternateContent>
           <mc:Choice Requires="wpg">
             <w:drawing>
               <wp:inline distT="0" distB="0" distL="0" distR="0">
-                <wp:extent cx="5943600" cy="2082000"/>
-                <wp:effectExtent l="0" t="0" r="38100" b="13970"/>
+                <wp:extent cx="5972935" cy="2082000"/>
+                <wp:effectExtent l="0" t="0" r="0" b="13970"/>
                 <wp:docPr id="6782" name="Group 6782"/>
                 <wp:cNvGraphicFramePr/>
                 <a:graphic xmlns:a="http://schemas.openxmlformats.org/drawingml/2006/main">
@@ -2642,33 +2625,6 @@
                           <a:chExt cx="5972935" cy="2082000"/>
                         </a:xfrm>
                       </wpg:grpSpPr>
-                      <pic:pic xmlns:pic="http://schemas.openxmlformats.org/drawingml/2006/picture">
-                        <pic:nvPicPr>
-                          <pic:cNvPr id="172" name="Picture 172"/>
-                          <pic:cNvPicPr/>
-                        </pic:nvPicPr>
-                        <pic:blipFill>
-                          <a:blip r:embed="rId12" cstate="print">
-                            <a:extLst>
-                              <a:ext uri="{28A0092B-C50C-407E-A947-70E740481C1C}">
-                                <a14:useLocalDpi xmlns:a14="http://schemas.microsoft.com/office/drawing/2010/main" val="0"/>
-                              </a:ext>
-                            </a:extLst>
-                          </a:blip>
-                          <a:stretch>
-                            <a:fillRect/>
-                          </a:stretch>
-                        </pic:blipFill>
-                        <pic:spPr>
-                          <a:xfrm>
-                            <a:off x="1575495" y="116394"/>
-                            <a:ext cx="2792627" cy="1570853"/>
-                          </a:xfrm>
-                          <a:prstGeom prst="rect">
-                            <a:avLst/>
-                          </a:prstGeom>
-                        </pic:spPr>
-                      </pic:pic>
                       <wps:wsp>
                         <wps:cNvPr id="173" name="Rectangle 173"/>
                         <wps:cNvSpPr/>
@@ -3100,30 +3056,8 @@
           </mc:Choice>
           <mc:Fallback>
             <w:pict>
-              <v:group id="Group 6782" o:spid="_x0000_s1026" style="width:468pt;height:163.95pt;mso-position-horizontal-relative:char;mso-position-vertical-relative:line" coordsize="59729,20820" o:gfxdata="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">
-                <v:shapetype id="_x0000_t75" coordsize="21600,21600" o:spt="75" o:preferrelative="t" path="m@4@5l@4@11@9@11@9@5xe" filled="f" stroked="f">
-                  <v:stroke joinstyle="miter"/>
-                  <v:formulas>
-                    <v:f eqn="if lineDrawn pixelLineWidth 0"/>
-                    <v:f eqn="sum @0 1 0"/>
-                    <v:f eqn="sum 0 0 @1"/>
-                    <v:f eqn="prod @2 1 2"/>
-                    <v:f eqn="prod @3 21600 pixelWidth"/>
-                    <v:f eqn="prod @3 21600 pixelHeight"/>
-                    <v:f eqn="sum @0 0 1"/>
-                    <v:f eqn="prod @6 1 2"/>
-                    <v:f eqn="prod @7 21600 pixelWidth"/>
-                    <v:f eqn="sum @8 21600 0"/>
-                    <v:f eqn="prod @7 21600 pixelHeight"/>
-                    <v:f eqn="sum @10 21600 0"/>
-                  </v:formulas>
-                  <v:path o:extrusionok="f" gradientshapeok="t" o:connecttype="rect"/>
-                  <o:lock v:ext="edit" aspectratio="t"/>
-                </v:shapetype>
-                <v:shape id="Picture 172" o:spid="_x0000_s1027" type="#_x0000_t75" style="position:absolute;left:15754;top:1163;width:27927;height:15709;visibility:visible;mso-wrap-style:square" o:gfxdata="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">
-                  <v:imagedata r:id="rId13" o:title=""/>
-                </v:shape>
-                <v:rect id="Rectangle 173" o:spid="_x0000_s1028" style="position:absolute;left:10645;top:18342;width:6124;height:1505;visibility:visible;mso-wrap-style:square;v-text-anchor:top" o:gfxdata="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" filled="f" stroked="f">
+              <v:group id="Group 6782" o:spid="_x0000_s1026" style="width:470.3pt;height:163.95pt;mso-position-horizontal-relative:char;mso-position-vertical-relative:line" coordsize="59729,20820" o:gfxdata="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">
+                <v:rect id="Rectangle 173" o:spid="_x0000_s1027" style="position:absolute;left:10645;top:18342;width:6124;height:1505;visibility:visible;mso-wrap-style:square;v-text-anchor:top" o:gfxdata="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" filled="f" stroked="f">
                   <v:textbox inset="0,0,0,0">
                     <w:txbxContent>
                       <w:p>
@@ -3158,7 +3092,7 @@
                     </w:txbxContent>
                   </v:textbox>
                 </v:rect>
-                <v:rect id="Rectangle 174" o:spid="_x0000_s1029" style="position:absolute;left:15642;top:18342;width:44087;height:1505;visibility:visible;mso-wrap-style:square;v-text-anchor:top" o:gfxdata="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" filled="f" stroked="f">
+                <v:rect id="Rectangle 174" o:spid="_x0000_s1028" style="position:absolute;left:15642;top:18342;width:44087;height:1505;visibility:visible;mso-wrap-style:square;v-text-anchor:top" o:gfxdata="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" filled="f" stroked="f">
                   <v:textbox inset="0,0,0,0">
                     <w:txbxContent>
                       <w:p>
@@ -3332,19 +3266,19 @@
                     </w:txbxContent>
                   </v:textbox>
                 </v:rect>
-                <v:shape id="Shape 175" o:spid="_x0000_s1030" style="position:absolute;width:59436;height:0;visibility:visible;mso-wrap-style:square;v-text-anchor:top" coordsize="5943600,0" o:gfxdata="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" path="m,l5943600,e" filled="f" strokeweight=".14042mm">
+                <v:shape id="Shape 175" o:spid="_x0000_s1029" style="position:absolute;width:59436;height:0;visibility:visible;mso-wrap-style:square;v-text-anchor:top" coordsize="5943600,0" o:gfxdata="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" path="m,l5943600,e" filled="f" strokeweight=".14042mm">
                   <v:stroke miterlimit="83231f" joinstyle="miter"/>
                   <v:path arrowok="t" textboxrect="0,0,5943600,0"/>
                 </v:shape>
-                <v:shape id="Shape 176" o:spid="_x0000_s1031" style="position:absolute;left:25;width:0;height:20820;visibility:visible;mso-wrap-style:square;v-text-anchor:top" coordsize="0,2082000" o:gfxdata="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" path="m,2082000l,e" filled="f" strokeweight=".14042mm">
+                <v:shape id="Shape 176" o:spid="_x0000_s1030" style="position:absolute;left:25;width:0;height:20820;visibility:visible;mso-wrap-style:square;v-text-anchor:top" coordsize="0,2082000" o:gfxdata="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" path="m,2082000l,e" filled="f" strokeweight=".14042mm">
                   <v:stroke miterlimit="83231f" joinstyle="miter"/>
                   <v:path arrowok="t" textboxrect="0,0,0,2082000"/>
                 </v:shape>
-                <v:shape id="Shape 177" o:spid="_x0000_s1032" style="position:absolute;left:59410;width:0;height:20820;visibility:visible;mso-wrap-style:square;v-text-anchor:top" coordsize="0,2082000" o:gfxdata="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" path="m,2082000l,e" filled="f" strokeweight=".14042mm">
+                <v:shape id="Shape 177" o:spid="_x0000_s1031" style="position:absolute;left:59410;width:0;height:20820;visibility:visible;mso-wrap-style:square;v-text-anchor:top" coordsize="0,2082000" o:gfxdata="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" path="m,2082000l,e" filled="f" strokeweight=".14042mm">
                   <v:stroke miterlimit="83231f" joinstyle="miter"/>
                   <v:path arrowok="t" textboxrect="0,0,0,2082000"/>
                 </v:shape>
-                <v:shape id="Shape 178" o:spid="_x0000_s1033" style="position:absolute;top:20820;width:59436;height:0;visibility:visible;mso-wrap-style:square;v-text-anchor:top" coordsize="5943600,0" o:gfxdata="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" path="m,l5943600,e" filled="f" strokeweight=".14042mm">
+                <v:shape id="Shape 178" o:spid="_x0000_s1032" style="position:absolute;top:20820;width:59436;height:0;visibility:visible;mso-wrap-style:square;v-text-anchor:top" coordsize="5943600,0" o:gfxdata="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" path="m,l5943600,e" filled="f" strokeweight=".14042mm">
                   <v:stroke miterlimit="83231f" joinstyle="miter"/>
                   <v:path arrowok="t" textboxrect="0,0,5943600,0"/>
                 </v:shape>
@@ -3391,10 +3325,7 @@
         <w:ind w:left="-5"/>
       </w:pPr>
       <w:r>
-        <w:t>The more you cover the plane, the better will be your results. Ensure that all objects are in focus in your video. For credit, place three frames of the video i</w:t>
-      </w:r>
-      <w:r>
-        <w:t xml:space="preserve">n the box below (replace our example). These frames differ in their </w:t>
+        <w:t xml:space="preserve">The more you cover the plane, the better will be your results. Ensure that all objects are in focus in your video. For credit, place three frames of the video in the box below (replace our example). These frames differ in their </w:t>
       </w:r>
       <w:r>
         <w:rPr>
@@ -3417,12 +3348,195 @@
           <w:noProof/>
           <w:sz w:val="22"/>
         </w:rPr>
+        <w:drawing>
+          <wp:anchor distT="0" distB="0" distL="114300" distR="114300" simplePos="0" relativeHeight="251663360" behindDoc="0" locked="0" layoutInCell="1" allowOverlap="1">
+            <wp:simplePos x="0" y="0"/>
+            <wp:positionH relativeFrom="column">
+              <wp:posOffset>1629824</wp:posOffset>
+            </wp:positionH>
+            <wp:positionV relativeFrom="paragraph">
+              <wp:posOffset>3302363</wp:posOffset>
+            </wp:positionV>
+            <wp:extent cx="2571750" cy="1446610"/>
+            <wp:effectExtent l="0" t="0" r="0" b="1270"/>
+            <wp:wrapNone/>
+            <wp:docPr id="13" name="Picture 13"/>
+            <wp:cNvGraphicFramePr>
+              <a:graphicFrameLocks xmlns:a="http://schemas.openxmlformats.org/drawingml/2006/main" noChangeAspect="1"/>
+            </wp:cNvGraphicFramePr>
+            <a:graphic xmlns:a="http://schemas.openxmlformats.org/drawingml/2006/main">
+              <a:graphicData uri="http://schemas.openxmlformats.org/drawingml/2006/picture">
+                <pic:pic xmlns:pic="http://schemas.openxmlformats.org/drawingml/2006/picture">
+                  <pic:nvPicPr>
+                    <pic:cNvPr id="13" name="frame_214.jpg"/>
+                    <pic:cNvPicPr/>
+                  </pic:nvPicPr>
+                  <pic:blipFill>
+                    <a:blip r:embed="rId13" cstate="print">
+                      <a:extLst>
+                        <a:ext uri="{28A0092B-C50C-407E-A947-70E740481C1C}">
+                          <a14:useLocalDpi xmlns:a14="http://schemas.microsoft.com/office/drawing/2010/main" val="0"/>
+                        </a:ext>
+                      </a:extLst>
+                    </a:blip>
+                    <a:stretch>
+                      <a:fillRect/>
+                    </a:stretch>
+                  </pic:blipFill>
+                  <pic:spPr>
+                    <a:xfrm>
+                      <a:off x="0" y="0"/>
+                      <a:ext cx="2571750" cy="1446610"/>
+                    </a:xfrm>
+                    <a:prstGeom prst="rect">
+                      <a:avLst/>
+                    </a:prstGeom>
+                  </pic:spPr>
+                </pic:pic>
+              </a:graphicData>
+            </a:graphic>
+            <wp14:sizeRelH relativeFrom="page">
+              <wp14:pctWidth>0</wp14:pctWidth>
+            </wp14:sizeRelH>
+            <wp14:sizeRelV relativeFrom="page">
+              <wp14:pctHeight>0</wp14:pctHeight>
+            </wp14:sizeRelV>
+          </wp:anchor>
+        </w:drawing>
+      </w:r>
+      <w:r>
+        <w:rPr>
+          <w:noProof/>
+          <w:sz w:val="22"/>
+        </w:rPr>
+        <w:drawing>
+          <wp:anchor distT="0" distB="0" distL="114300" distR="114300" simplePos="0" relativeHeight="251664384" behindDoc="0" locked="0" layoutInCell="1" allowOverlap="1">
+            <wp:simplePos x="0" y="0"/>
+            <wp:positionH relativeFrom="column">
+              <wp:posOffset>1628130</wp:posOffset>
+            </wp:positionH>
+            <wp:positionV relativeFrom="paragraph">
+              <wp:posOffset>1781538</wp:posOffset>
+            </wp:positionV>
+            <wp:extent cx="2579027" cy="1450703"/>
+            <wp:effectExtent l="0" t="0" r="0" b="0"/>
+            <wp:wrapNone/>
+            <wp:docPr id="12" name="Picture 12"/>
+            <wp:cNvGraphicFramePr>
+              <a:graphicFrameLocks xmlns:a="http://schemas.openxmlformats.org/drawingml/2006/main" noChangeAspect="1"/>
+            </wp:cNvGraphicFramePr>
+            <a:graphic xmlns:a="http://schemas.openxmlformats.org/drawingml/2006/main">
+              <a:graphicData uri="http://schemas.openxmlformats.org/drawingml/2006/picture">
+                <pic:pic xmlns:pic="http://schemas.openxmlformats.org/drawingml/2006/picture">
+                  <pic:nvPicPr>
+                    <pic:cNvPr id="12" name="frame_84.jpg"/>
+                    <pic:cNvPicPr/>
+                  </pic:nvPicPr>
+                  <pic:blipFill>
+                    <a:blip r:embed="rId14" cstate="print">
+                      <a:extLst>
+                        <a:ext uri="{28A0092B-C50C-407E-A947-70E740481C1C}">
+                          <a14:useLocalDpi xmlns:a14="http://schemas.microsoft.com/office/drawing/2010/main" val="0"/>
+                        </a:ext>
+                      </a:extLst>
+                    </a:blip>
+                    <a:stretch>
+                      <a:fillRect/>
+                    </a:stretch>
+                  </pic:blipFill>
+                  <pic:spPr>
+                    <a:xfrm>
+                      <a:off x="0" y="0"/>
+                      <a:ext cx="2579027" cy="1450703"/>
+                    </a:xfrm>
+                    <a:prstGeom prst="rect">
+                      <a:avLst/>
+                    </a:prstGeom>
+                  </pic:spPr>
+                </pic:pic>
+              </a:graphicData>
+            </a:graphic>
+            <wp14:sizeRelH relativeFrom="page">
+              <wp14:pctWidth>0</wp14:pctWidth>
+            </wp14:sizeRelH>
+            <wp14:sizeRelV relativeFrom="page">
+              <wp14:pctHeight>0</wp14:pctHeight>
+            </wp14:sizeRelV>
+          </wp:anchor>
+        </w:drawing>
+      </w:r>
+      <w:r>
+        <w:rPr>
+          <w:noProof/>
+          <w:sz w:val="22"/>
+        </w:rPr>
+        <w:drawing>
+          <wp:anchor distT="0" distB="0" distL="114300" distR="114300" simplePos="0" relativeHeight="251666432" behindDoc="0" locked="0" layoutInCell="1" allowOverlap="1" wp14:anchorId="204032AE" wp14:editId="59E50F1C">
+            <wp:simplePos x="0" y="0"/>
+            <wp:positionH relativeFrom="column">
+              <wp:posOffset>1624693</wp:posOffset>
+            </wp:positionH>
+            <wp:positionV relativeFrom="paragraph">
+              <wp:posOffset>251551</wp:posOffset>
+            </wp:positionV>
+            <wp:extent cx="2583542" cy="1453243"/>
+            <wp:effectExtent l="0" t="0" r="0" b="0"/>
+            <wp:wrapNone/>
+            <wp:docPr id="14" name="Picture 14"/>
+            <wp:cNvGraphicFramePr>
+              <a:graphicFrameLocks xmlns:a="http://schemas.openxmlformats.org/drawingml/2006/main" noChangeAspect="1"/>
+            </wp:cNvGraphicFramePr>
+            <a:graphic xmlns:a="http://schemas.openxmlformats.org/drawingml/2006/main">
+              <a:graphicData uri="http://schemas.openxmlformats.org/drawingml/2006/picture">
+                <pic:pic xmlns:pic="http://schemas.openxmlformats.org/drawingml/2006/picture">
+                  <pic:nvPicPr>
+                    <pic:cNvPr id="10" name="frame_0.jpg"/>
+                    <pic:cNvPicPr/>
+                  </pic:nvPicPr>
+                  <pic:blipFill>
+                    <a:blip r:embed="rId15" cstate="print">
+                      <a:extLst>
+                        <a:ext uri="{28A0092B-C50C-407E-A947-70E740481C1C}">
+                          <a14:useLocalDpi xmlns:a14="http://schemas.microsoft.com/office/drawing/2010/main" val="0"/>
+                        </a:ext>
+                      </a:extLst>
+                    </a:blip>
+                    <a:stretch>
+                      <a:fillRect/>
+                    </a:stretch>
+                  </pic:blipFill>
+                  <pic:spPr>
+                    <a:xfrm>
+                      <a:off x="0" y="0"/>
+                      <a:ext cx="2603186" cy="1464293"/>
+                    </a:xfrm>
+                    <a:prstGeom prst="rect">
+                      <a:avLst/>
+                    </a:prstGeom>
+                  </pic:spPr>
+                </pic:pic>
+              </a:graphicData>
+            </a:graphic>
+            <wp14:sizeRelH relativeFrom="page">
+              <wp14:pctWidth>0</wp14:pctWidth>
+            </wp14:sizeRelH>
+            <wp14:sizeRelV relativeFrom="page">
+              <wp14:pctHeight>0</wp14:pctHeight>
+            </wp14:sizeRelV>
+          </wp:anchor>
+        </w:drawing>
+      </w:r>
+      <w:r>
+        <w:rPr>
+          <w:noProof/>
+          <w:sz w:val="22"/>
+        </w:rPr>
         <mc:AlternateContent>
           <mc:Choice Requires="wpg">
             <w:drawing>
               <wp:inline distT="0" distB="0" distL="0" distR="0">
-                <wp:extent cx="5943600" cy="5395938"/>
-                <wp:effectExtent l="0" t="0" r="57150" b="14605"/>
+                <wp:extent cx="7542563" cy="5395938"/>
+                <wp:effectExtent l="0" t="0" r="0" b="14605"/>
                 <wp:docPr id="6820" name="Group 6820"/>
                 <wp:cNvGraphicFramePr/>
                 <a:graphic xmlns:a="http://schemas.openxmlformats.org/drawingml/2006/main">
@@ -3437,87 +3551,6 @@
                           <a:chExt cx="7542563" cy="5395938"/>
                         </a:xfrm>
                       </wpg:grpSpPr>
-                      <pic:pic xmlns:pic="http://schemas.openxmlformats.org/drawingml/2006/picture">
-                        <pic:nvPicPr>
-                          <pic:cNvPr id="202" name="Picture 202"/>
-                          <pic:cNvPicPr/>
-                        </pic:nvPicPr>
-                        <pic:blipFill>
-                          <a:blip r:embed="rId14" cstate="print">
-                            <a:extLst>
-                              <a:ext uri="{28A0092B-C50C-407E-A947-70E740481C1C}">
-                                <a14:useLocalDpi xmlns:a14="http://schemas.microsoft.com/office/drawing/2010/main" val="0"/>
-                              </a:ext>
-                            </a:extLst>
-                          </a:blip>
-                          <a:stretch>
-                            <a:fillRect/>
-                          </a:stretch>
-                        </pic:blipFill>
-                        <pic:spPr>
-                          <a:xfrm>
-                            <a:off x="1620476" y="116418"/>
-                            <a:ext cx="2702656" cy="1520244"/>
-                          </a:xfrm>
-                          <a:prstGeom prst="rect">
-                            <a:avLst/>
-                          </a:prstGeom>
-                        </pic:spPr>
-                      </pic:pic>
-                      <pic:pic xmlns:pic="http://schemas.openxmlformats.org/drawingml/2006/picture">
-                        <pic:nvPicPr>
-                          <pic:cNvPr id="204" name="Picture 204"/>
-                          <pic:cNvPicPr/>
-                        </pic:nvPicPr>
-                        <pic:blipFill>
-                          <a:blip r:embed="rId15" cstate="print">
-                            <a:extLst>
-                              <a:ext uri="{28A0092B-C50C-407E-A947-70E740481C1C}">
-                                <a14:useLocalDpi xmlns:a14="http://schemas.microsoft.com/office/drawing/2010/main" val="0"/>
-                              </a:ext>
-                            </a:extLst>
-                          </a:blip>
-                          <a:stretch>
-                            <a:fillRect/>
-                          </a:stretch>
-                        </pic:blipFill>
-                        <pic:spPr>
-                          <a:xfrm>
-                            <a:off x="1577421" y="1649309"/>
-                            <a:ext cx="2788720" cy="1568655"/>
-                          </a:xfrm>
-                          <a:prstGeom prst="rect">
-                            <a:avLst/>
-                          </a:prstGeom>
-                        </pic:spPr>
-                      </pic:pic>
-                      <pic:pic xmlns:pic="http://schemas.openxmlformats.org/drawingml/2006/picture">
-                        <pic:nvPicPr>
-                          <pic:cNvPr id="206" name="Picture 206"/>
-                          <pic:cNvPicPr/>
-                        </pic:nvPicPr>
-                        <pic:blipFill>
-                          <a:blip r:embed="rId16" cstate="print">
-                            <a:extLst>
-                              <a:ext uri="{28A0092B-C50C-407E-A947-70E740481C1C}">
-                                <a14:useLocalDpi xmlns:a14="http://schemas.microsoft.com/office/drawing/2010/main" val="0"/>
-                              </a:ext>
-                            </a:extLst>
-                          </a:blip>
-                          <a:stretch>
-                            <a:fillRect/>
-                          </a:stretch>
-                        </pic:blipFill>
-                        <pic:spPr>
-                          <a:xfrm>
-                            <a:off x="1545362" y="3237585"/>
-                            <a:ext cx="2852926" cy="1604770"/>
-                          </a:xfrm>
-                          <a:prstGeom prst="rect">
-                            <a:avLst/>
-                          </a:prstGeom>
-                        </pic:spPr>
-                      </pic:pic>
                       <wps:wsp>
                         <wps:cNvPr id="207" name="Rectangle 207"/>
                         <wps:cNvSpPr/>
@@ -3848,7 +3881,6 @@
                                 </w:rPr>
                                 <w:t xml:space="preserve"> </w:t>
                               </w:r>
-                              <w:proofErr w:type="gramStart"/>
                               <w:r>
                                 <w:rPr>
                                   <w:color w:val="0000FF"/>
@@ -3857,7 +3889,6 @@
                                 </w:rPr>
                                 <w:t>sufficient</w:t>
                               </w:r>
-                              <w:proofErr w:type="gramEnd"/>
                               <w:r>
                                 <w:rPr>
                                   <w:color w:val="0000FF"/>
@@ -4142,17 +4173,8 @@
           </mc:Choice>
           <mc:Fallback>
             <w:pict>
-              <v:group id="Group 6820" o:spid="_x0000_s1034" style="width:468pt;height:424.9pt;mso-position-horizontal-relative:char;mso-position-vertical-relative:line" coordsize="75425,53959" o:gfxdata="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">
-                <v:shape id="Picture 202" o:spid="_x0000_s1035" type="#_x0000_t75" style="position:absolute;left:16204;top:1164;width:27027;height:15202;visibility:visible;mso-wrap-style:square" o:gfxdata="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">
-                  <v:imagedata r:id="rId17" o:title=""/>
-                </v:shape>
-                <v:shape id="Picture 204" o:spid="_x0000_s1036" type="#_x0000_t75" style="position:absolute;left:15774;top:16493;width:27887;height:15686;visibility:visible;mso-wrap-style:square" o:gfxdata="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">
-                  <v:imagedata r:id="rId18" o:title=""/>
-                </v:shape>
-                <v:shape id="Picture 206" o:spid="_x0000_s1037" type="#_x0000_t75" style="position:absolute;left:15453;top:32375;width:28529;height:16048;visibility:visible;mso-wrap-style:square" o:gfxdata="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">
-                  <v:imagedata r:id="rId19" o:title=""/>
-                </v:shape>
-                <v:rect id="Rectangle 207" o:spid="_x0000_s1038" style="position:absolute;left:1189;top:49963;width:6125;height:1505;visibility:visible;mso-wrap-style:square;v-text-anchor:top" o:gfxdata="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" filled="f" stroked="f">
+              <v:group id="Group 6820" o:spid="_x0000_s1033" style="width:593.9pt;height:424.9pt;mso-position-horizontal-relative:char;mso-position-vertical-relative:line" coordsize="75425,53959" o:gfxdata="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">
+                <v:rect id="Rectangle 207" o:spid="_x0000_s1034" style="position:absolute;left:1189;top:49963;width:6125;height:1505;visibility:visible;mso-wrap-style:square;v-text-anchor:top" o:gfxdata="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" filled="f" stroked="f">
                   <v:textbox inset="0,0,0,0">
                     <w:txbxContent>
                       <w:p>
@@ -4187,7 +4209,7 @@
                     </w:txbxContent>
                   </v:textbox>
                 </v:rect>
-                <v:rect id="Rectangle 208" o:spid="_x0000_s1039" style="position:absolute;left:6190;top:49963;width:69235;height:1505;visibility:visible;mso-wrap-style:square;v-text-anchor:top" o:gfxdata="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" filled="f" stroked="f">
+                <v:rect id="Rectangle 208" o:spid="_x0000_s1035" style="position:absolute;left:6190;top:49963;width:69235;height:1505;visibility:visible;mso-wrap-style:square;v-text-anchor:top" o:gfxdata="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" filled="f" stroked="f">
                   <v:textbox inset="0,0,0,0">
                     <w:txbxContent>
                       <w:p>
@@ -4451,7 +4473,6 @@
                           </w:rPr>
                           <w:t xml:space="preserve"> </w:t>
                         </w:r>
-                        <w:proofErr w:type="gramStart"/>
                         <w:r>
                           <w:rPr>
                             <w:color w:val="0000FF"/>
@@ -4460,7 +4481,6 @@
                           </w:rPr>
                           <w:t>sufficient</w:t>
                         </w:r>
-                        <w:proofErr w:type="gramEnd"/>
                         <w:r>
                           <w:rPr>
                             <w:color w:val="0000FF"/>
@@ -4482,7 +4502,7 @@
                     </w:txbxContent>
                   </v:textbox>
                 </v:rect>
-                <v:rect id="Rectangle 209" o:spid="_x0000_s1040" style="position:absolute;left:1189;top:51482;width:9395;height:1504;visibility:visible;mso-wrap-style:square;v-text-anchor:top" o:gfxdata="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" filled="f" stroked="f">
+                <v:rect id="Rectangle 209" o:spid="_x0000_s1036" style="position:absolute;left:1189;top:51482;width:9395;height:1504;visibility:visible;mso-wrap-style:square;v-text-anchor:top" o:gfxdata="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" filled="f" stroked="f">
                   <v:textbox inset="0,0,0,0">
                     <w:txbxContent>
                       <w:p>
@@ -4537,19 +4557,19 @@
                     </w:txbxContent>
                   </v:textbox>
                 </v:rect>
-                <v:shape id="Shape 210" o:spid="_x0000_s1041" style="position:absolute;width:59436;height:0;visibility:visible;mso-wrap-style:square;v-text-anchor:top" coordsize="5943600,0" o:gfxdata="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" path="m,l5943600,e" filled="f" strokeweight=".14042mm">
+                <v:shape id="Shape 210" o:spid="_x0000_s1037" style="position:absolute;width:59436;height:0;visibility:visible;mso-wrap-style:square;v-text-anchor:top" coordsize="5943600,0" o:gfxdata="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" path="m,l5943600,e" filled="f" strokeweight=".14042mm">
                   <v:stroke miterlimit="83231f" joinstyle="miter"/>
                   <v:path arrowok="t" textboxrect="0,0,5943600,0"/>
                 </v:shape>
-                <v:shape id="Shape 211" o:spid="_x0000_s1042" style="position:absolute;left:25;width:0;height:53959;visibility:visible;mso-wrap-style:square;v-text-anchor:top" coordsize="0,5395938" o:gfxdata="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" path="m,5395938l,e" filled="f" strokeweight=".14042mm">
+                <v:shape id="Shape 211" o:spid="_x0000_s1038" style="position:absolute;left:25;width:0;height:53959;visibility:visible;mso-wrap-style:square;v-text-anchor:top" coordsize="0,5395938" o:gfxdata="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" path="m,5395938l,e" filled="f" strokeweight=".14042mm">
                   <v:stroke miterlimit="83231f" joinstyle="miter"/>
                   <v:path arrowok="t" textboxrect="0,0,0,5395938"/>
                 </v:shape>
-                <v:shape id="Shape 212" o:spid="_x0000_s1043" style="position:absolute;left:59410;width:0;height:53959;visibility:visible;mso-wrap-style:square;v-text-anchor:top" coordsize="0,5395938" o:gfxdata="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" path="m,5395938l,e" filled="f" strokeweight=".14042mm">
+                <v:shape id="Shape 212" o:spid="_x0000_s1039" style="position:absolute;left:59410;width:0;height:53959;visibility:visible;mso-wrap-style:square;v-text-anchor:top" coordsize="0,5395938" o:gfxdata="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" path="m,5395938l,e" filled="f" strokeweight=".14042mm">
                   <v:stroke miterlimit="83231f" joinstyle="miter"/>
                   <v:path arrowok="t" textboxrect="0,0,0,5395938"/>
                 </v:shape>
-                <v:shape id="Shape 213" o:spid="_x0000_s1044" style="position:absolute;top:53959;width:59436;height:0;visibility:visible;mso-wrap-style:square;v-text-anchor:top" coordsize="5943600,0" o:gfxdata="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" path="m,l5943600,e" filled="f" strokeweight=".14042mm">
+                <v:shape id="Shape 213" o:spid="_x0000_s1040" style="position:absolute;top:53959;width:59436;height:0;visibility:visible;mso-wrap-style:square;v-text-anchor:top" coordsize="5943600,0" o:gfxdata="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" path="m,l5943600,e" filled="f" strokeweight=".14042mm">
                   <v:stroke miterlimit="83231f" joinstyle="miter"/>
                   <v:path arrowok="t" textboxrect="0,0,5943600,0"/>
                 </v:shape>
@@ -4586,10 +4606,7 @@
         <w:ind w:left="-5"/>
       </w:pPr>
       <w:r>
-        <w:t>Write a function to read your video file and convert the video into a sequence of frames. Since this was captured from a cell phone, each frame image is in RGB color. Write a script to c</w:t>
-      </w:r>
-      <w:r>
-        <w:t>onvert each frame to gray-scale. For credit, place the gray scale image of the first frame of your video in the box below (replace our example).</w:t>
+        <w:t>Write a function to read your video file and convert the video into a sequence of frames. Since this was captured from a cell phone, each frame image is in RGB color. Write a script to convert each frame to gray-scale. For credit, place the gray scale image of the first frame of your video in the box below (replace our example).</w:t>
       </w:r>
     </w:p>
     <w:p>
@@ -4601,15 +4618,75 @@
       <w:r>
         <w:rPr>
           <w:noProof/>
+        </w:rPr>
+        <w:lastRenderedPageBreak/>
+        <w:drawing>
+          <wp:anchor distT="0" distB="0" distL="114300" distR="114300" simplePos="0" relativeHeight="251667456" behindDoc="0" locked="0" layoutInCell="1" allowOverlap="1">
+            <wp:simplePos x="0" y="0"/>
+            <wp:positionH relativeFrom="column">
+              <wp:posOffset>1625957</wp:posOffset>
+            </wp:positionH>
+            <wp:positionV relativeFrom="paragraph">
+              <wp:posOffset>86542</wp:posOffset>
+            </wp:positionV>
+            <wp:extent cx="2710543" cy="1524680"/>
+            <wp:effectExtent l="0" t="0" r="0" b="0"/>
+            <wp:wrapNone/>
+            <wp:docPr id="15" name="Picture 15"/>
+            <wp:cNvGraphicFramePr>
+              <a:graphicFrameLocks xmlns:a="http://schemas.openxmlformats.org/drawingml/2006/main" noChangeAspect="1"/>
+            </wp:cNvGraphicFramePr>
+            <a:graphic xmlns:a="http://schemas.openxmlformats.org/drawingml/2006/main">
+              <a:graphicData uri="http://schemas.openxmlformats.org/drawingml/2006/picture">
+                <pic:pic xmlns:pic="http://schemas.openxmlformats.org/drawingml/2006/picture">
+                  <pic:nvPicPr>
+                    <pic:cNvPr id="15" name="frame_0.jpg"/>
+                    <pic:cNvPicPr/>
+                  </pic:nvPicPr>
+                  <pic:blipFill>
+                    <a:blip r:embed="rId16" cstate="print">
+                      <a:extLst>
+                        <a:ext uri="{28A0092B-C50C-407E-A947-70E740481C1C}">
+                          <a14:useLocalDpi xmlns:a14="http://schemas.microsoft.com/office/drawing/2010/main" val="0"/>
+                        </a:ext>
+                      </a:extLst>
+                    </a:blip>
+                    <a:stretch>
+                      <a:fillRect/>
+                    </a:stretch>
+                  </pic:blipFill>
+                  <pic:spPr>
+                    <a:xfrm>
+                      <a:off x="0" y="0"/>
+                      <a:ext cx="2710543" cy="1524680"/>
+                    </a:xfrm>
+                    <a:prstGeom prst="rect">
+                      <a:avLst/>
+                    </a:prstGeom>
+                  </pic:spPr>
+                </pic:pic>
+              </a:graphicData>
+            </a:graphic>
+            <wp14:sizeRelH relativeFrom="page">
+              <wp14:pctWidth>0</wp14:pctWidth>
+            </wp14:sizeRelH>
+            <wp14:sizeRelV relativeFrom="page">
+              <wp14:pctHeight>0</wp14:pctHeight>
+            </wp14:sizeRelV>
+          </wp:anchor>
+        </w:drawing>
+      </w:r>
+      <w:r>
+        <w:rPr>
+          <w:noProof/>
           <w:sz w:val="22"/>
         </w:rPr>
-        <w:lastRenderedPageBreak/>
         <mc:AlternateContent>
           <mc:Choice Requires="wpg">
             <w:drawing>
               <wp:inline distT="0" distB="0" distL="0" distR="0">
-                <wp:extent cx="5943600" cy="2011350"/>
-                <wp:effectExtent l="0" t="0" r="57150" b="27305"/>
+                <wp:extent cx="6057484" cy="2011350"/>
+                <wp:effectExtent l="0" t="0" r="0" b="8255"/>
                 <wp:docPr id="7415" name="Group 7415"/>
                 <wp:cNvGraphicFramePr/>
                 <a:graphic xmlns:a="http://schemas.openxmlformats.org/drawingml/2006/main">
@@ -4624,33 +4701,6 @@
                           <a:chExt cx="6057484" cy="2011350"/>
                         </a:xfrm>
                       </wpg:grpSpPr>
-                      <pic:pic xmlns:pic="http://schemas.openxmlformats.org/drawingml/2006/picture">
-                        <pic:nvPicPr>
-                          <pic:cNvPr id="224" name="Picture 224"/>
-                          <pic:cNvPicPr/>
-                        </pic:nvPicPr>
-                        <pic:blipFill>
-                          <a:blip r:embed="rId20" cstate="print">
-                            <a:extLst>
-                              <a:ext uri="{28A0092B-C50C-407E-A947-70E740481C1C}">
-                                <a14:useLocalDpi xmlns:a14="http://schemas.microsoft.com/office/drawing/2010/main" val="0"/>
-                              </a:ext>
-                            </a:extLst>
-                          </a:blip>
-                          <a:stretch>
-                            <a:fillRect/>
-                          </a:stretch>
-                        </pic:blipFill>
-                        <pic:spPr>
-                          <a:xfrm>
-                            <a:off x="1638321" y="116419"/>
-                            <a:ext cx="2666960" cy="1500165"/>
-                          </a:xfrm>
-                          <a:prstGeom prst="rect">
-                            <a:avLst/>
-                          </a:prstGeom>
-                        </pic:spPr>
-                      </pic:pic>
                       <wps:wsp>
                         <wps:cNvPr id="225" name="Rectangle 225"/>
                         <wps:cNvSpPr/>
@@ -5099,11 +5149,8 @@
           </mc:Choice>
           <mc:Fallback>
             <w:pict>
-              <v:group id="Group 7415" o:spid="_x0000_s1045" style="width:468pt;height:158.35pt;mso-position-horizontal-relative:char;mso-position-vertical-relative:line" coordsize="60574,20113" o:gfxdata="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">
-                <v:shape id="Picture 224" o:spid="_x0000_s1046" type="#_x0000_t75" style="position:absolute;left:16383;top:1164;width:26669;height:15001;visibility:visible;mso-wrap-style:square" o:gfxdata="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">
-                  <v:imagedata r:id="rId21" o:title=""/>
-                </v:shape>
-                <v:rect id="Rectangle 225" o:spid="_x0000_s1047" style="position:absolute;left:10136;top:17636;width:6124;height:1504;visibility:visible;mso-wrap-style:square;v-text-anchor:top" o:gfxdata="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" filled="f" stroked="f">
+              <v:group id="Group 7415" o:spid="_x0000_s1041" style="width:476.95pt;height:158.35pt;mso-position-horizontal-relative:char;mso-position-vertical-relative:line" coordsize="60574,20113" o:gfxdata="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">
+                <v:rect id="Rectangle 225" o:spid="_x0000_s1042" style="position:absolute;left:10136;top:17636;width:6124;height:1504;visibility:visible;mso-wrap-style:square;v-text-anchor:top" o:gfxdata="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" filled="f" stroked="f">
                   <v:textbox inset="0,0,0,0">
                     <w:txbxContent>
                       <w:p>
@@ -5138,7 +5185,7 @@
                     </w:txbxContent>
                   </v:textbox>
                 </v:rect>
-                <v:rect id="Rectangle 226" o:spid="_x0000_s1048" style="position:absolute;left:15132;top:17636;width:45442;height:1504;visibility:visible;mso-wrap-style:square;v-text-anchor:top" o:gfxdata="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" filled="f" stroked="f">
+                <v:rect id="Rectangle 226" o:spid="_x0000_s1043" style="position:absolute;left:15132;top:17636;width:45442;height:1504;visibility:visible;mso-wrap-style:square;v-text-anchor:top" o:gfxdata="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" filled="f" stroked="f">
                   <v:textbox inset="0,0,0,0">
                     <w:txbxContent>
                       <w:p>
@@ -5329,19 +5376,19 @@
                     </w:txbxContent>
                   </v:textbox>
                 </v:rect>
-                <v:shape id="Shape 227" o:spid="_x0000_s1049" style="position:absolute;width:59436;height:0;visibility:visible;mso-wrap-style:square;v-text-anchor:top" coordsize="5943600,0" o:gfxdata="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" path="m,l5943600,e" filled="f" strokeweight=".14042mm">
+                <v:shape id="Shape 227" o:spid="_x0000_s1044" style="position:absolute;width:59436;height:0;visibility:visible;mso-wrap-style:square;v-text-anchor:top" coordsize="5943600,0" o:gfxdata="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" path="m,l5943600,e" filled="f" strokeweight=".14042mm">
                   <v:stroke miterlimit="83231f" joinstyle="miter"/>
                   <v:path arrowok="t" textboxrect="0,0,5943600,0"/>
                 </v:shape>
-                <v:shape id="Shape 228" o:spid="_x0000_s1050" style="position:absolute;left:25;width:0;height:20113;visibility:visible;mso-wrap-style:square;v-text-anchor:top" coordsize="0,2011337" o:gfxdata="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" path="m,2011337l,e" filled="f" strokeweight=".14042mm">
+                <v:shape id="Shape 228" o:spid="_x0000_s1045" style="position:absolute;left:25;width:0;height:20113;visibility:visible;mso-wrap-style:square;v-text-anchor:top" coordsize="0,2011337" o:gfxdata="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" path="m,2011337l,e" filled="f" strokeweight=".14042mm">
                   <v:stroke miterlimit="83231f" joinstyle="miter"/>
                   <v:path arrowok="t" textboxrect="0,0,0,2011337"/>
                 </v:shape>
-                <v:shape id="Shape 229" o:spid="_x0000_s1051" style="position:absolute;left:59410;width:0;height:20113;visibility:visible;mso-wrap-style:square;v-text-anchor:top" coordsize="0,2011337" o:gfxdata="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" path="m,2011337l,e" filled="f" strokeweight=".14042mm">
+                <v:shape id="Shape 229" o:spid="_x0000_s1046" style="position:absolute;left:59410;width:0;height:20113;visibility:visible;mso-wrap-style:square;v-text-anchor:top" coordsize="0,2011337" o:gfxdata="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" path="m,2011337l,e" filled="f" strokeweight=".14042mm">
                   <v:stroke miterlimit="83231f" joinstyle="miter"/>
                   <v:path arrowok="t" textboxrect="0,0,0,2011337"/>
                 </v:shape>
-                <v:shape id="Shape 230" o:spid="_x0000_s1052" style="position:absolute;top:20113;width:59436;height:0;visibility:visible;mso-wrap-style:square;v-text-anchor:top" coordsize="5943600,0" o:gfxdata="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" path="m,l5943600,e" filled="f" strokeweight=".14042mm">
+                <v:shape id="Shape 230" o:spid="_x0000_s1047" style="position:absolute;top:20113;width:59436;height:0;visibility:visible;mso-wrap-style:square;v-text-anchor:top" coordsize="5943600,0" o:gfxdata="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" path="m,l5943600,e" filled="f" strokeweight=".14042mm">
                   <v:stroke miterlimit="83231f" joinstyle="miter"/>
                   <v:path arrowok="t" textboxrect="0,0,5943600,0"/>
                 </v:shape>
@@ -5351,8 +5398,6 @@
           </mc:Fallback>
         </mc:AlternateContent>
       </w:r>
-      <w:bookmarkStart w:id="0" w:name="_GoBack"/>
-      <w:bookmarkEnd w:id="0"/>
     </w:p>
     <w:p>
       <w:pPr>
@@ -5402,24 +5447,7 @@
         <w:ind w:left="-5"/>
       </w:pPr>
       <w:r>
-        <w:t>From the first frame of your video, select an object as a template. We will be registering all other frames of the video with respect to this template. Once a template has been sele</w:t>
-      </w:r>
-      <w:r>
-        <w:t xml:space="preserve">cted in the first frame, we search for it in the subsequent frames. The location of the template in a target frame image will give us the </w:t>
-      </w:r>
-      <w:proofErr w:type="gramStart"/>
-      <w:r>
-        <w:t>shift(</w:t>
-      </w:r>
-      <w:proofErr w:type="gramEnd"/>
-      <w:r>
-        <w:t>in pixels) of the camera. Since we don’t have to search for the template in the entire target frame image, we se</w:t>
-      </w:r>
-      <w:r>
-        <w:t>lect a window to perform this operation. Note, however, that selecting a window is optional. This is done just to reduce the computation time. For credit, place the image of the first frame of your video in the box below with the template and the window ma</w:t>
-      </w:r>
-      <w:r>
-        <w:t>rkings (replace our example).</w:t>
+        <w:t>From the first frame of your video, select an object as a template. We will be registering all other frames of the video with respect to this template. Once a template has been selected in the first frame, we search for it in the subsequent frames. The location of the template in a target frame image will give us the shift(in pixels) of the camera. Since we don’t have to search for the template in the entire target frame image, we select a window to perform this operation. Note, however, that selecting a window is optional. This is done just to reduce the computation time. For credit, place the image of the first frame of your video in the box below with the template and the window markings (replace our example).</w:t>
       </w:r>
     </w:p>
     <w:p>
@@ -5431,14 +5459,74 @@
       <w:r>
         <w:rPr>
           <w:noProof/>
+        </w:rPr>
+        <w:drawing>
+          <wp:anchor distT="0" distB="0" distL="114300" distR="114300" simplePos="0" relativeHeight="251668480" behindDoc="0" locked="0" layoutInCell="1" allowOverlap="1">
+            <wp:simplePos x="0" y="0"/>
+            <wp:positionH relativeFrom="column">
+              <wp:posOffset>1476012</wp:posOffset>
+            </wp:positionH>
+            <wp:positionV relativeFrom="paragraph">
+              <wp:posOffset>71755</wp:posOffset>
+            </wp:positionV>
+            <wp:extent cx="3028950" cy="1703784"/>
+            <wp:effectExtent l="0" t="0" r="0" b="0"/>
+            <wp:wrapNone/>
+            <wp:docPr id="16" name="Picture 16"/>
+            <wp:cNvGraphicFramePr>
+              <a:graphicFrameLocks xmlns:a="http://schemas.openxmlformats.org/drawingml/2006/main" noChangeAspect="1"/>
+            </wp:cNvGraphicFramePr>
+            <a:graphic xmlns:a="http://schemas.openxmlformats.org/drawingml/2006/main">
+              <a:graphicData uri="http://schemas.openxmlformats.org/drawingml/2006/picture">
+                <pic:pic xmlns:pic="http://schemas.openxmlformats.org/drawingml/2006/picture">
+                  <pic:nvPicPr>
+                    <pic:cNvPr id="16" name="template.jpg"/>
+                    <pic:cNvPicPr/>
+                  </pic:nvPicPr>
+                  <pic:blipFill>
+                    <a:blip r:embed="rId17" cstate="print">
+                      <a:extLst>
+                        <a:ext uri="{28A0092B-C50C-407E-A947-70E740481C1C}">
+                          <a14:useLocalDpi xmlns:a14="http://schemas.microsoft.com/office/drawing/2010/main" val="0"/>
+                        </a:ext>
+                      </a:extLst>
+                    </a:blip>
+                    <a:stretch>
+                      <a:fillRect/>
+                    </a:stretch>
+                  </pic:blipFill>
+                  <pic:spPr>
+                    <a:xfrm>
+                      <a:off x="0" y="0"/>
+                      <a:ext cx="3028950" cy="1703784"/>
+                    </a:xfrm>
+                    <a:prstGeom prst="rect">
+                      <a:avLst/>
+                    </a:prstGeom>
+                  </pic:spPr>
+                </pic:pic>
+              </a:graphicData>
+            </a:graphic>
+            <wp14:sizeRelH relativeFrom="page">
+              <wp14:pctWidth>0</wp14:pctWidth>
+            </wp14:sizeRelH>
+            <wp14:sizeRelV relativeFrom="page">
+              <wp14:pctHeight>0</wp14:pctHeight>
+            </wp14:sizeRelV>
+          </wp:anchor>
+        </w:drawing>
+      </w:r>
+      <w:r>
+        <w:rPr>
+          <w:noProof/>
           <w:sz w:val="22"/>
         </w:rPr>
         <mc:AlternateContent>
           <mc:Choice Requires="wpg">
             <w:drawing>
               <wp:inline distT="0" distB="0" distL="0" distR="0">
-                <wp:extent cx="5943600" cy="2024952"/>
-                <wp:effectExtent l="0" t="0" r="0" b="0"/>
+                <wp:extent cx="6973454" cy="2024952"/>
+                <wp:effectExtent l="0" t="0" r="0" b="7620"/>
                 <wp:docPr id="7417" name="Group 7417"/>
                 <wp:cNvGraphicFramePr/>
                 <a:graphic xmlns:a="http://schemas.openxmlformats.org/drawingml/2006/main">
@@ -5448,32 +5536,11 @@
                       <wpg:grpSpPr>
                         <a:xfrm>
                           <a:off x="0" y="0"/>
-                          <a:ext cx="5943600" cy="2024952"/>
+                          <a:ext cx="6973454" cy="2024952"/>
                           <a:chOff x="0" y="0"/>
-                          <a:chExt cx="5943600" cy="2024952"/>
+                          <a:chExt cx="6973454" cy="2024952"/>
                         </a:xfrm>
                       </wpg:grpSpPr>
-                      <pic:pic xmlns:pic="http://schemas.openxmlformats.org/drawingml/2006/picture">
-                        <pic:nvPicPr>
-                          <pic:cNvPr id="244" name="Picture 244"/>
-                          <pic:cNvPicPr/>
-                        </pic:nvPicPr>
-                        <pic:blipFill>
-                          <a:blip r:embed="rId22"/>
-                          <a:stretch>
-                            <a:fillRect/>
-                          </a:stretch>
-                        </pic:blipFill>
-                        <pic:spPr>
-                          <a:xfrm>
-                            <a:off x="1545362" y="116410"/>
-                            <a:ext cx="2852885" cy="1513775"/>
-                          </a:xfrm>
-                          <a:prstGeom prst="rect">
-                            <a:avLst/>
-                          </a:prstGeom>
-                        </pic:spPr>
-                      </pic:pic>
                       <wps:wsp>
                         <wps:cNvPr id="245" name="Rectangle 245"/>
                         <wps:cNvSpPr/>
@@ -5956,11 +6023,8 @@
           </mc:Choice>
           <mc:Fallback>
             <w:pict>
-              <v:group id="Group 7417" o:spid="_x0000_s1053" style="width:468pt;height:159.45pt;mso-position-horizontal-relative:char;mso-position-vertical-relative:line" coordsize="59436,20249" o:gfxdata="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">
-                <v:shape id="Picture 244" o:spid="_x0000_s1054" type="#_x0000_t75" style="position:absolute;left:15453;top:1164;width:28529;height:15137;visibility:visible;mso-wrap-style:square" o:gfxdata="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">
-                  <v:imagedata r:id="rId23" o:title=""/>
-                </v:shape>
-                <v:rect id="Rectangle 245" o:spid="_x0000_s1055" style="position:absolute;left:4304;top:17772;width:6123;height:1504;visibility:visible;mso-wrap-style:square;v-text-anchor:top" o:gfxdata="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" filled="f" stroked="f">
+              <v:group id="Group 7417" o:spid="_x0000_s1048" style="width:549.1pt;height:159.45pt;mso-position-horizontal-relative:char;mso-position-vertical-relative:line" coordsize="69734,20249" o:gfxdata="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">
+                <v:rect id="Rectangle 245" o:spid="_x0000_s1049" style="position:absolute;left:4304;top:17772;width:6123;height:1504;visibility:visible;mso-wrap-style:square;v-text-anchor:top" o:gfxdata="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" filled="f" stroked="f">
                   <v:textbox inset="0,0,0,0">
                     <w:txbxContent>
                       <w:p>
@@ -5995,7 +6059,7 @@
                     </w:txbxContent>
                   </v:textbox>
                 </v:rect>
-                <v:rect id="Rectangle 246" o:spid="_x0000_s1056" style="position:absolute;left:9300;top:17772;width:60434;height:1504;visibility:visible;mso-wrap-style:square;v-text-anchor:top" o:gfxdata="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" filled="f" stroked="f">
+                <v:rect id="Rectangle 246" o:spid="_x0000_s1050" style="position:absolute;left:9300;top:17772;width:60434;height:1504;visibility:visible;mso-wrap-style:square;v-text-anchor:top" o:gfxdata="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" filled="f" stroked="f">
                   <v:textbox inset="0,0,0,0">
                     <w:txbxContent>
                       <w:p>
@@ -6220,19 +6284,19 @@
                     </w:txbxContent>
                   </v:textbox>
                 </v:rect>
-                <v:shape id="Shape 247" o:spid="_x0000_s1057" style="position:absolute;width:59436;height:0;visibility:visible;mso-wrap-style:square;v-text-anchor:top" coordsize="5943600,0" o:gfxdata="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" path="m,l5943600,e" filled="f" strokeweight=".14042mm">
+                <v:shape id="Shape 247" o:spid="_x0000_s1051" style="position:absolute;width:59436;height:0;visibility:visible;mso-wrap-style:square;v-text-anchor:top" coordsize="5943600,0" o:gfxdata="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" path="m,l5943600,e" filled="f" strokeweight=".14042mm">
                   <v:stroke miterlimit="83231f" joinstyle="miter"/>
                   <v:path arrowok="t" textboxrect="0,0,5943600,0"/>
                 </v:shape>
-                <v:shape id="Shape 248" o:spid="_x0000_s1058" style="position:absolute;left:25;width:0;height:20249;visibility:visible;mso-wrap-style:square;v-text-anchor:top" coordsize="0,2024952" o:gfxdata="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" path="m,2024952l,e" filled="f" strokeweight=".14042mm">
+                <v:shape id="Shape 248" o:spid="_x0000_s1052" style="position:absolute;left:25;width:0;height:20249;visibility:visible;mso-wrap-style:square;v-text-anchor:top" coordsize="0,2024952" o:gfxdata="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" path="m,2024952l,e" filled="f" strokeweight=".14042mm">
                   <v:stroke miterlimit="83231f" joinstyle="miter"/>
                   <v:path arrowok="t" textboxrect="0,0,0,2024952"/>
                 </v:shape>
-                <v:shape id="Shape 249" o:spid="_x0000_s1059" style="position:absolute;left:59410;width:0;height:20249;visibility:visible;mso-wrap-style:square;v-text-anchor:top" coordsize="0,2024952" o:gfxdata="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" path="m,2024952l,e" filled="f" strokeweight=".14042mm">
+                <v:shape id="Shape 249" o:spid="_x0000_s1053" style="position:absolute;left:59410;width:0;height:20249;visibility:visible;mso-wrap-style:square;v-text-anchor:top" coordsize="0,2024952" o:gfxdata="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" path="m,2024952l,e" filled="f" strokeweight=".14042mm">
                   <v:stroke miterlimit="83231f" joinstyle="miter"/>
                   <v:path arrowok="t" textboxrect="0,0,0,2024952"/>
                 </v:shape>
-                <v:shape id="Shape 250" o:spid="_x0000_s1060" style="position:absolute;top:20249;width:59436;height:0;visibility:visible;mso-wrap-style:square;v-text-anchor:top" coordsize="5943600,0" o:gfxdata="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" path="m,l5943600,e" filled="f" strokeweight=".14042mm">
+                <v:shape id="Shape 250" o:spid="_x0000_s1054" style="position:absolute;top:20249;width:59436;height:0;visibility:visible;mso-wrap-style:square;v-text-anchor:top" coordsize="5943600,0" o:gfxdata="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" path="m,l5943600,e" filled="f" strokeweight=".14042mm">
                   <v:stroke miterlimit="83231f" joinstyle="miter"/>
                   <v:path arrowok="t" textboxrect="0,0,5943600,0"/>
                 </v:shape>
@@ -6281,7 +6345,6 @@
       <w:r>
         <w:t xml:space="preserve">Let </w:t>
       </w:r>
-      <w:proofErr w:type="gramStart"/>
       <w:r>
         <w:rPr>
           <w:i/>
@@ -6294,15 +6357,12 @@
         </w:rPr>
         <w:t>[</w:t>
       </w:r>
-      <w:proofErr w:type="spellStart"/>
-      <w:proofErr w:type="gramEnd"/>
       <w:r>
         <w:rPr>
           <w:i/>
         </w:rPr>
         <w:t>i</w:t>
       </w:r>
-      <w:proofErr w:type="spellEnd"/>
       <w:r>
         <w:rPr>
           <w:rFonts w:ascii="Cambria" w:eastAsia="Cambria" w:hAnsi="Cambria" w:cs="Cambria"/>
@@ -6337,8 +6397,6 @@
         </w:rPr>
         <w:t>[</w:t>
       </w:r>
-      <w:proofErr w:type="spellStart"/>
-      <w:proofErr w:type="gramStart"/>
       <w:r>
         <w:rPr>
           <w:i/>
@@ -6358,8 +6416,6 @@
         </w:rPr>
         <w:t>m</w:t>
       </w:r>
-      <w:proofErr w:type="spellEnd"/>
-      <w:proofErr w:type="gramEnd"/>
       <w:r>
         <w:rPr>
           <w:rFonts w:ascii="Cambria" w:eastAsia="Cambria" w:hAnsi="Cambria" w:cs="Cambria"/>
@@ -6381,7 +6437,6 @@
         </w:rPr>
         <w:t>[</w:t>
       </w:r>
-      <w:proofErr w:type="spellStart"/>
       <w:r>
         <w:rPr>
           <w:i/>
@@ -6401,7 +6456,6 @@
         </w:rPr>
         <w:t>m</w:t>
       </w:r>
-      <w:proofErr w:type="spellEnd"/>
       <w:r>
         <w:rPr>
           <w:rFonts w:ascii="Cambria" w:eastAsia="Cambria" w:hAnsi="Cambria" w:cs="Cambria"/>
@@ -6454,7 +6508,7 @@
                     <pic:cNvPicPr/>
                   </pic:nvPicPr>
                   <pic:blipFill>
-                    <a:blip r:embed="rId24"/>
+                    <a:blip r:embed="rId18"/>
                     <a:stretch>
                       <a:fillRect/>
                     </a:stretch>
@@ -6579,13 +6633,14 @@
               </wp:inline>
             </w:drawing>
           </mc:Choice>
-          <mc:Fallback xmlns:a="http://schemas.openxmlformats.org/drawingml/2006/main">
+          <mc:Fallback>
             <w:pict>
-              <v:group id="Group 9000" style="width:3.837pt;height:0.478pt;mso-position-horizontal-relative:char;mso-position-vertical-relative:line" coordsize="487,60">
-                <v:shape id="Shape 389" style="position:absolute;width:487;height:0;left:0;top:0;" coordsize="48730,0" path="m0,0l48730,0">
-                  <v:stroke weight="0.478pt" endcap="flat" joinstyle="miter" miterlimit="10" on="true" color="#000000"/>
-                  <v:fill on="false" color="#000000" opacity="0"/>
+              <v:group w14:anchorId="5F620CE2" id="Group 9000" o:spid="_x0000_s1026" style="width:3.85pt;height:.5pt;mso-position-horizontal-relative:char;mso-position-vertical-relative:line" coordsize="48730,6071" o:gfxdata="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">
+                <v:shape id="Shape 389" o:spid="_x0000_s1027" style="position:absolute;width:48730;height:0;visibility:visible;mso-wrap-style:square;v-text-anchor:top" coordsize="48730,0" o:gfxdata="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" path="m,l48730,e" filled="f" strokeweight=".16864mm">
+                  <v:stroke miterlimit="83231f" joinstyle="miter"/>
+                  <v:path arrowok="t" textboxrect="0,0,48730,0"/>
                 </v:shape>
+                <w10:anchorlock/>
               </v:group>
             </w:pict>
           </mc:Fallback>
@@ -6681,12 +6736,12 @@
               </wp:anchor>
             </w:drawing>
           </mc:Choice>
-          <mc:Fallback xmlns:a="http://schemas.openxmlformats.org/drawingml/2006/main">
+          <mc:Fallback>
             <w:pict>
-              <v:group id="Group 9001" style="width:7.974pt;height:0.478pt;position:absolute;z-index:124;mso-position-horizontal-relative:text;mso-position-horizontal:absolute;margin-left:191.235pt;mso-position-vertical-relative:text;margin-top:1.16859pt;" coordsize="1012,60">
-                <v:shape id="Shape 392" style="position:absolute;width:1012;height:0;left:0;top:0;" coordsize="101270,0" path="m0,0l101270,0">
-                  <v:stroke weight="0.478pt" endcap="flat" joinstyle="miter" miterlimit="10" on="true" color="#000000"/>
-                  <v:fill on="false" color="#000000" opacity="0"/>
+              <v:group w14:anchorId="66219422" id="Group 9001" o:spid="_x0000_s1026" style="position:absolute;margin-left:191.25pt;margin-top:1.15pt;width:7.95pt;height:.5pt;z-index:251658240" coordsize="101270,6071" o:gfxdata="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">
+                <v:shape id="Shape 392" o:spid="_x0000_s1027" style="position:absolute;width:101270;height:0;visibility:visible;mso-wrap-style:square;v-text-anchor:top" coordsize="101270,0" o:gfxdata="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" path="m,l101270,e" filled="f" strokeweight=".16864mm">
+                  <v:stroke miterlimit="83231f" joinstyle="miter"/>
+                  <v:path arrowok="t" textboxrect="0,0,101270,0"/>
                 </v:shape>
               </v:group>
             </w:pict>
@@ -6696,25 +6751,15 @@
       <w:r>
         <w:t xml:space="preserve">where </w:t>
       </w:r>
-      <w:proofErr w:type="spellStart"/>
       <w:r>
         <w:rPr>
           <w:i/>
         </w:rPr>
-        <w:t>t</w:t>
-      </w:r>
-      <w:proofErr w:type="spellEnd"/>
-      <w:r>
-        <w:rPr>
-          <w:i/>
-        </w:rPr>
-        <w:t xml:space="preserve"> </w:t>
+        <w:t xml:space="preserve">t </w:t>
       </w:r>
       <w:r>
         <w:t xml:space="preserve">is the mean of the template and </w:t>
       </w:r>
-      <w:proofErr w:type="spellStart"/>
-      <w:proofErr w:type="gramStart"/>
       <w:r>
         <w:rPr>
           <w:i/>
@@ -6741,23 +6786,14 @@
           <w:i/>
           <w:vertAlign w:val="subscript"/>
         </w:rPr>
-        <w:t>j</w:t>
-      </w:r>
-      <w:proofErr w:type="spellEnd"/>
-      <w:proofErr w:type="gramEnd"/>
+        <w:t xml:space="preserve">j </w:t>
+      </w:r>
+      <w:r>
+        <w:t xml:space="preserve">is the mean of the window </w:t>
+      </w:r>
       <w:r>
         <w:rPr>
           <w:i/>
-          <w:vertAlign w:val="subscript"/>
-        </w:rPr>
-        <w:t xml:space="preserve"> </w:t>
-      </w:r>
-      <w:r>
-        <w:t xml:space="preserve">is the mean of the window </w:t>
-      </w:r>
-      <w:r>
-        <w:rPr>
-          <w:i/>
         </w:rPr>
         <w:t>w</w:t>
       </w:r>
@@ -6767,7 +6803,6 @@
         </w:rPr>
         <w:t>[</w:t>
       </w:r>
-      <w:proofErr w:type="spellStart"/>
       <w:r>
         <w:rPr>
           <w:i/>
@@ -6787,7 +6822,6 @@
         </w:rPr>
         <w:t>m</w:t>
       </w:r>
-      <w:proofErr w:type="spellEnd"/>
       <w:r>
         <w:rPr>
           <w:rFonts w:ascii="Cambria" w:eastAsia="Cambria" w:hAnsi="Cambria" w:cs="Cambria"/>
@@ -6797,7 +6831,6 @@
       <w:r>
         <w:t xml:space="preserve">in the region under the template. Plot the cross correlation coefficient matrix </w:t>
       </w:r>
-      <w:proofErr w:type="gramStart"/>
       <w:r>
         <w:rPr>
           <w:i/>
@@ -6810,15 +6843,12 @@
         </w:rPr>
         <w:t>[</w:t>
       </w:r>
-      <w:proofErr w:type="spellStart"/>
-      <w:proofErr w:type="gramEnd"/>
       <w:r>
         <w:rPr>
           <w:i/>
         </w:rPr>
         <w:t>i</w:t>
       </w:r>
-      <w:proofErr w:type="spellEnd"/>
       <w:r>
         <w:rPr>
           <w:rFonts w:ascii="Cambria" w:eastAsia="Cambria" w:hAnsi="Cambria" w:cs="Cambria"/>
@@ -6848,6 +6878,68 @@
         <w:ind w:left="0" w:firstLine="0"/>
         <w:jc w:val="left"/>
       </w:pPr>
+      <w:bookmarkStart w:id="0" w:name="_GoBack"/>
+      <w:r>
+        <w:rPr>
+          <w:noProof/>
+        </w:rPr>
+        <w:drawing>
+          <wp:anchor distT="0" distB="0" distL="114300" distR="114300" simplePos="0" relativeHeight="251670528" behindDoc="0" locked="0" layoutInCell="1" allowOverlap="1">
+            <wp:simplePos x="0" y="0"/>
+            <wp:positionH relativeFrom="column">
+              <wp:posOffset>1266190</wp:posOffset>
+            </wp:positionH>
+            <wp:positionV relativeFrom="paragraph">
+              <wp:posOffset>222069</wp:posOffset>
+            </wp:positionV>
+            <wp:extent cx="3562265" cy="2041071"/>
+            <wp:effectExtent l="0" t="0" r="0" b="3810"/>
+            <wp:wrapNone/>
+            <wp:docPr id="18" name="Picture 18"/>
+            <wp:cNvGraphicFramePr>
+              <a:graphicFrameLocks xmlns:a="http://schemas.openxmlformats.org/drawingml/2006/main" noChangeAspect="1"/>
+            </wp:cNvGraphicFramePr>
+            <a:graphic xmlns:a="http://schemas.openxmlformats.org/drawingml/2006/main">
+              <a:graphicData uri="http://schemas.openxmlformats.org/drawingml/2006/picture">
+                <pic:pic xmlns:pic="http://schemas.openxmlformats.org/drawingml/2006/picture">
+                  <pic:nvPicPr>
+                    <pic:cNvPr id="18" name="Screen Shot 2019-11-12 at 12.11.05 AM.png"/>
+                    <pic:cNvPicPr/>
+                  </pic:nvPicPr>
+                  <pic:blipFill>
+                    <a:blip r:embed="rId19" cstate="print">
+                      <a:extLst>
+                        <a:ext uri="{28A0092B-C50C-407E-A947-70E740481C1C}">
+                          <a14:useLocalDpi xmlns:a14="http://schemas.microsoft.com/office/drawing/2010/main" val="0"/>
+                        </a:ext>
+                      </a:extLst>
+                    </a:blip>
+                    <a:stretch>
+                      <a:fillRect/>
+                    </a:stretch>
+                  </pic:blipFill>
+                  <pic:spPr>
+                    <a:xfrm>
+                      <a:off x="0" y="0"/>
+                      <a:ext cx="3562265" cy="2041071"/>
+                    </a:xfrm>
+                    <a:prstGeom prst="rect">
+                      <a:avLst/>
+                    </a:prstGeom>
+                  </pic:spPr>
+                </pic:pic>
+              </a:graphicData>
+            </a:graphic>
+            <wp14:sizeRelH relativeFrom="page">
+              <wp14:pctWidth>0</wp14:pctWidth>
+            </wp14:sizeRelH>
+            <wp14:sizeRelV relativeFrom="page">
+              <wp14:pctHeight>0</wp14:pctHeight>
+            </wp14:sizeRelV>
+          </wp:anchor>
+        </w:drawing>
+      </w:r>
+      <w:bookmarkEnd w:id="0"/>
       <w:r>
         <w:rPr>
           <w:noProof/>
@@ -6857,8 +6949,8 @@
           <mc:Choice Requires="wpg">
             <w:drawing>
               <wp:inline distT="0" distB="0" distL="0" distR="0">
-                <wp:extent cx="5943600" cy="2650744"/>
-                <wp:effectExtent l="0" t="0" r="0" b="0"/>
+                <wp:extent cx="6305844" cy="2650744"/>
+                <wp:effectExtent l="0" t="0" r="0" b="16510"/>
                 <wp:docPr id="9002" name="Group 9002"/>
                 <wp:cNvGraphicFramePr/>
                 <a:graphic xmlns:a="http://schemas.openxmlformats.org/drawingml/2006/main">
@@ -6868,32 +6960,11 @@
                       <wpg:grpSpPr>
                         <a:xfrm>
                           <a:off x="0" y="0"/>
-                          <a:ext cx="5943600" cy="2650744"/>
+                          <a:ext cx="6305844" cy="2650744"/>
                           <a:chOff x="0" y="0"/>
-                          <a:chExt cx="5943600" cy="2650744"/>
+                          <a:chExt cx="6305844" cy="2650744"/>
                         </a:xfrm>
                       </wpg:grpSpPr>
-                      <pic:pic xmlns:pic="http://schemas.openxmlformats.org/drawingml/2006/picture">
-                        <pic:nvPicPr>
-                          <pic:cNvPr id="415" name="Picture 415"/>
-                          <pic:cNvPicPr/>
-                        </pic:nvPicPr>
-                        <pic:blipFill>
-                          <a:blip r:embed="rId25"/>
-                          <a:stretch>
-                            <a:fillRect/>
-                          </a:stretch>
-                        </pic:blipFill>
-                        <pic:spPr>
-                          <a:xfrm>
-                            <a:off x="1545362" y="116416"/>
-                            <a:ext cx="2852766" cy="2139574"/>
-                          </a:xfrm>
-                          <a:prstGeom prst="rect">
-                            <a:avLst/>
-                          </a:prstGeom>
-                        </pic:spPr>
-                      </pic:pic>
                       <wps:wsp>
                         <wps:cNvPr id="416" name="Rectangle 416"/>
                         <wps:cNvSpPr/>
@@ -7342,11 +7413,8 @@
           </mc:Choice>
           <mc:Fallback>
             <w:pict>
-              <v:group id="Group 9002" o:spid="_x0000_s1061" style="width:468pt;height:208.7pt;mso-position-horizontal-relative:char;mso-position-vertical-relative:line" coordsize="59436,26507" o:gfxdata="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">
-                <v:shape id="Picture 415" o:spid="_x0000_s1062" type="#_x0000_t75" style="position:absolute;left:15453;top:1164;width:28528;height:21395;visibility:visible;mso-wrap-style:square" o:gfxdata="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">
-                  <v:imagedata r:id="rId26" o:title=""/>
-                </v:shape>
-                <v:rect id="Rectangle 416" o:spid="_x0000_s1063" style="position:absolute;left:8640;top:24030;width:6123;height:1504;visibility:visible;mso-wrap-style:square;v-text-anchor:top" o:gfxdata="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" filled="f" stroked="f">
+              <v:group id="Group 9002" o:spid="_x0000_s1055" style="width:496.5pt;height:208.7pt;mso-position-horizontal-relative:char;mso-position-vertical-relative:line" coordsize="63058,26507" o:gfxdata="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">
+                <v:rect id="Rectangle 416" o:spid="_x0000_s1056" style="position:absolute;left:8640;top:24030;width:6123;height:1504;visibility:visible;mso-wrap-style:square;v-text-anchor:top" o:gfxdata="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" filled="f" stroked="f">
                   <v:textbox inset="0,0,0,0">
                     <w:txbxContent>
                       <w:p>
@@ -7381,7 +7449,7 @@
                     </w:txbxContent>
                   </v:textbox>
                 </v:rect>
-                <v:rect id="Rectangle 417" o:spid="_x0000_s1064" style="position:absolute;left:13636;top:24030;width:49422;height:1504;visibility:visible;mso-wrap-style:square;v-text-anchor:top" o:gfxdata="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" filled="f" stroked="f">
+                <v:rect id="Rectangle 417" o:spid="_x0000_s1057" style="position:absolute;left:13636;top:24030;width:49422;height:1504;visibility:visible;mso-wrap-style:square;v-text-anchor:top" o:gfxdata="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" filled="f" stroked="f">
                   <v:textbox inset="0,0,0,0">
                     <w:txbxContent>
                       <w:p>
@@ -7572,19 +7640,19 @@
                     </w:txbxContent>
                   </v:textbox>
                 </v:rect>
-                <v:shape id="Shape 418" o:spid="_x0000_s1065" style="position:absolute;width:59436;height:0;visibility:visible;mso-wrap-style:square;v-text-anchor:top" coordsize="5943600,0" o:gfxdata="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" path="m,l5943600,e" filled="f" strokeweight=".14042mm">
+                <v:shape id="Shape 418" o:spid="_x0000_s1058" style="position:absolute;width:59436;height:0;visibility:visible;mso-wrap-style:square;v-text-anchor:top" coordsize="5943600,0" o:gfxdata="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" path="m,l5943600,e" filled="f" strokeweight=".14042mm">
                   <v:stroke miterlimit="83231f" joinstyle="miter"/>
                   <v:path arrowok="t" textboxrect="0,0,5943600,0"/>
                 </v:shape>
-                <v:shape id="Shape 419" o:spid="_x0000_s1066" style="position:absolute;left:25;width:0;height:26507;visibility:visible;mso-wrap-style:square;v-text-anchor:top" coordsize="0,2650744" o:gfxdata="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" path="m,2650744l,e" filled="f" strokeweight=".14042mm">
+                <v:shape id="Shape 419" o:spid="_x0000_s1059" style="position:absolute;left:25;width:0;height:26507;visibility:visible;mso-wrap-style:square;v-text-anchor:top" coordsize="0,2650744" o:gfxdata="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" path="m,2650744l,e" filled="f" strokeweight=".14042mm">
                   <v:stroke miterlimit="83231f" joinstyle="miter"/>
                   <v:path arrowok="t" textboxrect="0,0,0,2650744"/>
                 </v:shape>
-                <v:shape id="Shape 420" o:spid="_x0000_s1067" style="position:absolute;left:59410;width:0;height:26507;visibility:visible;mso-wrap-style:square;v-text-anchor:top" coordsize="0,2650744" o:gfxdata="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" path="m,2650744l,e" filled="f" strokeweight=".14042mm">
+                <v:shape id="Shape 420" o:spid="_x0000_s1060" style="position:absolute;left:59410;width:0;height:26507;visibility:visible;mso-wrap-style:square;v-text-anchor:top" coordsize="0,2650744" o:gfxdata="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" path="m,2650744l,e" filled="f" strokeweight=".14042mm">
                   <v:stroke miterlimit="83231f" joinstyle="miter"/>
                   <v:path arrowok="t" textboxrect="0,0,0,2650744"/>
                 </v:shape>
-                <v:shape id="Shape 421" o:spid="_x0000_s1068" style="position:absolute;top:26507;width:59436;height:0;visibility:visible;mso-wrap-style:square;v-text-anchor:top" coordsize="5943600,0" o:gfxdata="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" path="m,l5943600,e" filled="f" strokeweight=".14042mm">
+                <v:shape id="Shape 421" o:spid="_x0000_s1061" style="position:absolute;top:26507;width:59436;height:0;visibility:visible;mso-wrap-style:square;v-text-anchor:top" coordsize="5943600,0" o:gfxdata="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" path="m,l5943600,e" filled="f" strokeweight=".14042mm">
                   <v:stroke miterlimit="83231f" joinstyle="miter"/>
                   <v:path arrowok="t" textboxrect="0,0,5943600,0"/>
                 </v:shape>
@@ -7601,26 +7669,7 @@
         <w:ind w:left="-5"/>
       </w:pPr>
       <w:r>
-        <w:t xml:space="preserve">[Hint: Use the </w:t>
-      </w:r>
-      <w:proofErr w:type="spellStart"/>
-      <w:r>
-        <w:t>Scikit</w:t>
-      </w:r>
-      <w:proofErr w:type="spellEnd"/>
-      <w:r>
-        <w:t>-image function match template with pad input=True t</w:t>
-      </w:r>
-      <w:r>
-        <w:t xml:space="preserve">o perform the 2D cross correlation. </w:t>
-      </w:r>
-      <w:proofErr w:type="spellStart"/>
-      <w:r>
-        <w:t>Scikit</w:t>
-      </w:r>
-      <w:proofErr w:type="spellEnd"/>
-      <w:r>
-        <w:t>-image, an image processing library, can be installed via pip.]</w:t>
+        <w:t>[Hint: Use the Scikit-image function match template with pad input=True to perform the 2D cross correlation. Scikit-image, an image processing library, can be installed via pip.]</w:t>
       </w:r>
     </w:p>
     <w:p>
@@ -7654,7 +7703,6 @@
       <w:r>
         <w:t xml:space="preserve">The location that yields the maximum value of the coefficient </w:t>
       </w:r>
-      <w:proofErr w:type="gramStart"/>
       <w:r>
         <w:rPr>
           <w:i/>
@@ -7667,15 +7715,12 @@
         </w:rPr>
         <w:t>[</w:t>
       </w:r>
-      <w:proofErr w:type="spellStart"/>
-      <w:proofErr w:type="gramEnd"/>
       <w:r>
         <w:rPr>
           <w:i/>
         </w:rPr>
         <w:t>i</w:t>
       </w:r>
-      <w:proofErr w:type="spellEnd"/>
       <w:r>
         <w:rPr>
           <w:rFonts w:ascii="Cambria" w:eastAsia="Cambria" w:hAnsi="Cambria" w:cs="Cambria"/>
@@ -7721,8 +7766,6 @@
         </w:rPr>
         <w:t>[</w:t>
       </w:r>
-      <w:proofErr w:type="spellStart"/>
-      <w:proofErr w:type="gramStart"/>
       <w:r>
         <w:rPr>
           <w:i/>
@@ -7756,15 +7799,12 @@
         </w:rPr>
         <w:t>y</w:t>
       </w:r>
-      <w:proofErr w:type="spellEnd"/>
-      <w:proofErr w:type="gramEnd"/>
       <w:r>
         <w:rPr>
           <w:rFonts w:ascii="Cambria" w:eastAsia="Cambria" w:hAnsi="Cambria" w:cs="Cambria"/>
         </w:rPr>
         <w:t xml:space="preserve">] = </w:t>
       </w:r>
-      <w:proofErr w:type="spellStart"/>
       <w:r>
         <w:rPr>
           <w:i/>
@@ -7793,7 +7833,6 @@
         </w:rPr>
         <w:t>j</w:t>
       </w:r>
-      <w:proofErr w:type="spellEnd"/>
       <w:r>
         <w:rPr>
           <w:rFonts w:ascii="Cambria" w:eastAsia="Cambria" w:hAnsi="Cambria" w:cs="Cambria"/>
@@ -7812,14 +7851,12 @@
         </w:rPr>
         <w:t>[</w:t>
       </w:r>
-      <w:proofErr w:type="spellStart"/>
       <w:r>
         <w:rPr>
           <w:i/>
         </w:rPr>
         <w:t>i</w:t>
       </w:r>
-      <w:proofErr w:type="spellEnd"/>
       <w:r>
         <w:rPr>
           <w:rFonts w:ascii="Cambria" w:eastAsia="Cambria" w:hAnsi="Cambria" w:cs="Cambria"/>
@@ -7864,7 +7901,6 @@
       <w:r>
         <w:t xml:space="preserve">For credit, please place the plot of </w:t>
       </w:r>
-      <w:proofErr w:type="spellStart"/>
       <w:r>
         <w:rPr>
           <w:i/>
@@ -7876,40 +7912,23 @@
           <w:i/>
           <w:vertAlign w:val="subscript"/>
         </w:rPr>
-        <w:t>x</w:t>
-      </w:r>
-      <w:proofErr w:type="spellEnd"/>
+        <w:t xml:space="preserve">x </w:t>
+      </w:r>
+      <w:r>
+        <w:t xml:space="preserve">v/s </w:t>
+      </w:r>
+      <w:r>
+        <w:rPr>
+          <w:i/>
+        </w:rPr>
+        <w:t>s</w:t>
+      </w:r>
       <w:r>
         <w:rPr>
           <w:i/>
           <w:vertAlign w:val="subscript"/>
         </w:rPr>
-        <w:t xml:space="preserve"> </w:t>
-      </w:r>
-      <w:r>
-        <w:t xml:space="preserve">v/s </w:t>
-      </w:r>
-      <w:proofErr w:type="spellStart"/>
-      <w:r>
-        <w:rPr>
-          <w:i/>
-        </w:rPr>
-        <w:t>s</w:t>
-      </w:r>
-      <w:r>
-        <w:rPr>
-          <w:i/>
-          <w:vertAlign w:val="subscript"/>
-        </w:rPr>
-        <w:t>y</w:t>
-      </w:r>
-      <w:proofErr w:type="spellEnd"/>
-      <w:r>
-        <w:rPr>
-          <w:i/>
-          <w:vertAlign w:val="subscript"/>
-        </w:rPr>
-        <w:t xml:space="preserve"> </w:t>
+        <w:t xml:space="preserve">y </w:t>
       </w:r>
       <w:r>
         <w:t>in the box below (replace our example).</w:t>
@@ -7927,12 +7946,73 @@
           <w:sz w:val="22"/>
         </w:rPr>
         <w:lastRenderedPageBreak/>
+        <w:drawing>
+          <wp:anchor distT="0" distB="0" distL="114300" distR="114300" simplePos="0" relativeHeight="251669504" behindDoc="0" locked="0" layoutInCell="1" allowOverlap="1">
+            <wp:simplePos x="0" y="0"/>
+            <wp:positionH relativeFrom="column">
+              <wp:posOffset>964265</wp:posOffset>
+            </wp:positionH>
+            <wp:positionV relativeFrom="paragraph">
+              <wp:posOffset>222976</wp:posOffset>
+            </wp:positionV>
+            <wp:extent cx="3690257" cy="1970108"/>
+            <wp:effectExtent l="0" t="0" r="5715" b="0"/>
+            <wp:wrapNone/>
+            <wp:docPr id="17" name="Picture 17"/>
+            <wp:cNvGraphicFramePr>
+              <a:graphicFrameLocks xmlns:a="http://schemas.openxmlformats.org/drawingml/2006/main" noChangeAspect="1"/>
+            </wp:cNvGraphicFramePr>
+            <a:graphic xmlns:a="http://schemas.openxmlformats.org/drawingml/2006/main">
+              <a:graphicData uri="http://schemas.openxmlformats.org/drawingml/2006/picture">
+                <pic:pic xmlns:pic="http://schemas.openxmlformats.org/drawingml/2006/picture">
+                  <pic:nvPicPr>
+                    <pic:cNvPr id="17" name="Screen Shot 2019-11-12 at 12.02.14 AM.png"/>
+                    <pic:cNvPicPr/>
+                  </pic:nvPicPr>
+                  <pic:blipFill>
+                    <a:blip r:embed="rId20" cstate="print">
+                      <a:extLst>
+                        <a:ext uri="{28A0092B-C50C-407E-A947-70E740481C1C}">
+                          <a14:useLocalDpi xmlns:a14="http://schemas.microsoft.com/office/drawing/2010/main" val="0"/>
+                        </a:ext>
+                      </a:extLst>
+                    </a:blip>
+                    <a:stretch>
+                      <a:fillRect/>
+                    </a:stretch>
+                  </pic:blipFill>
+                  <pic:spPr>
+                    <a:xfrm>
+                      <a:off x="0" y="0"/>
+                      <a:ext cx="3690257" cy="1970108"/>
+                    </a:xfrm>
+                    <a:prstGeom prst="rect">
+                      <a:avLst/>
+                    </a:prstGeom>
+                  </pic:spPr>
+                </pic:pic>
+              </a:graphicData>
+            </a:graphic>
+            <wp14:sizeRelH relativeFrom="page">
+              <wp14:pctWidth>0</wp14:pctWidth>
+            </wp14:sizeRelH>
+            <wp14:sizeRelV relativeFrom="page">
+              <wp14:pctHeight>0</wp14:pctHeight>
+            </wp14:sizeRelV>
+          </wp:anchor>
+        </w:drawing>
+      </w:r>
+      <w:r>
+        <w:rPr>
+          <w:noProof/>
+          <w:sz w:val="22"/>
+        </w:rPr>
         <mc:AlternateContent>
           <mc:Choice Requires="wpg">
             <w:drawing>
               <wp:inline distT="0" distB="0" distL="0" distR="0">
-                <wp:extent cx="5943600" cy="2650757"/>
-                <wp:effectExtent l="0" t="0" r="0" b="0"/>
+                <wp:extent cx="6139390" cy="2650757"/>
+                <wp:effectExtent l="0" t="0" r="0" b="16510"/>
                 <wp:docPr id="7748" name="Group 7748"/>
                 <wp:cNvGraphicFramePr/>
                 <a:graphic xmlns:a="http://schemas.openxmlformats.org/drawingml/2006/main">
@@ -7942,32 +8022,11 @@
                       <wpg:grpSpPr>
                         <a:xfrm>
                           <a:off x="0" y="0"/>
-                          <a:ext cx="5943600" cy="2650757"/>
+                          <a:ext cx="6139390" cy="2650757"/>
                           <a:chOff x="0" y="0"/>
-                          <a:chExt cx="5943600" cy="2650757"/>
+                          <a:chExt cx="6139390" cy="2650757"/>
                         </a:xfrm>
                       </wpg:grpSpPr>
-                      <pic:pic xmlns:pic="http://schemas.openxmlformats.org/drawingml/2006/picture">
-                        <pic:nvPicPr>
-                          <pic:cNvPr id="486" name="Picture 486"/>
-                          <pic:cNvPicPr/>
-                        </pic:nvPicPr>
-                        <pic:blipFill>
-                          <a:blip r:embed="rId27"/>
-                          <a:stretch>
-                            <a:fillRect/>
-                          </a:stretch>
-                        </pic:blipFill>
-                        <pic:spPr>
-                          <a:xfrm>
-                            <a:off x="1545362" y="116415"/>
-                            <a:ext cx="2852766" cy="2139574"/>
-                          </a:xfrm>
-                          <a:prstGeom prst="rect">
-                            <a:avLst/>
-                          </a:prstGeom>
-                        </pic:spPr>
-                      </pic:pic>
                       <wps:wsp>
                         <wps:cNvPr id="487" name="Rectangle 487"/>
                         <wps:cNvSpPr/>
@@ -8467,11 +8526,8 @@
           </mc:Choice>
           <mc:Fallback>
             <w:pict>
-              <v:group id="Group 7748" o:spid="_x0000_s1069" style="width:468pt;height:208.7pt;mso-position-horizontal-relative:char;mso-position-vertical-relative:line" coordsize="59436,26507" o:gfxdata="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">
-                <v:shape id="Picture 486" o:spid="_x0000_s1070" type="#_x0000_t75" style="position:absolute;left:15453;top:1164;width:28528;height:21395;visibility:visible;mso-wrap-style:square" o:gfxdata="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">
-                  <v:imagedata r:id="rId28" o:title=""/>
-                </v:shape>
-                <v:rect id="Rectangle 487" o:spid="_x0000_s1071" style="position:absolute;left:9642;top:24030;width:6124;height:1504;visibility:visible;mso-wrap-style:square;v-text-anchor:top" o:gfxdata="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" filled="f" stroked="f">
+              <v:group id="Group 7748" o:spid="_x0000_s1062" style="width:483.4pt;height:208.7pt;mso-position-horizontal-relative:char;mso-position-vertical-relative:line" coordsize="61393,26507" o:gfxdata="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">
+                <v:rect id="Rectangle 487" o:spid="_x0000_s1063" style="position:absolute;left:9642;top:24030;width:6124;height:1504;visibility:visible;mso-wrap-style:square;v-text-anchor:top" o:gfxdata="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" filled="f" stroked="f">
                   <v:textbox inset="0,0,0,0">
                     <w:txbxContent>
                       <w:p>
@@ -8506,7 +8562,7 @@
                     </w:txbxContent>
                   </v:textbox>
                 </v:rect>
-                <v:rect id="Rectangle 488" o:spid="_x0000_s1072" style="position:absolute;left:14639;top:24030;width:46754;height:1504;visibility:visible;mso-wrap-style:square;v-text-anchor:top" o:gfxdata="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" filled="f" stroked="f">
+                <v:rect id="Rectangle 488" o:spid="_x0000_s1064" style="position:absolute;left:14639;top:24030;width:46754;height:1504;visibility:visible;mso-wrap-style:square;v-text-anchor:top" o:gfxdata="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" filled="f" stroked="f">
                   <v:textbox inset="0,0,0,0">
                     <w:txbxContent>
                       <w:p>
@@ -8748,19 +8804,19 @@
                     </w:txbxContent>
                   </v:textbox>
                 </v:rect>
-                <v:shape id="Shape 489" o:spid="_x0000_s1073" style="position:absolute;width:59436;height:0;visibility:visible;mso-wrap-style:square;v-text-anchor:top" coordsize="5943600,0" o:gfxdata="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" path="m,l5943600,e" filled="f" strokeweight=".14042mm">
+                <v:shape id="Shape 489" o:spid="_x0000_s1065" style="position:absolute;width:59436;height:0;visibility:visible;mso-wrap-style:square;v-text-anchor:top" coordsize="5943600,0" o:gfxdata="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" path="m,l5943600,e" filled="f" strokeweight=".14042mm">
                   <v:stroke miterlimit="83231f" joinstyle="miter"/>
                   <v:path arrowok="t" textboxrect="0,0,5943600,0"/>
                 </v:shape>
-                <v:shape id="Shape 490" o:spid="_x0000_s1074" style="position:absolute;left:25;width:0;height:26507;visibility:visible;mso-wrap-style:square;v-text-anchor:top" coordsize="0,2650744" o:gfxdata="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" path="m,2650744l,e" filled="f" strokeweight=".14042mm">
+                <v:shape id="Shape 490" o:spid="_x0000_s1066" style="position:absolute;left:25;width:0;height:26507;visibility:visible;mso-wrap-style:square;v-text-anchor:top" coordsize="0,2650744" o:gfxdata="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" path="m,2650744l,e" filled="f" strokeweight=".14042mm">
                   <v:stroke miterlimit="83231f" joinstyle="miter"/>
                   <v:path arrowok="t" textboxrect="0,0,0,2650744"/>
                 </v:shape>
-                <v:shape id="Shape 491" o:spid="_x0000_s1075" style="position:absolute;left:59410;width:0;height:26507;visibility:visible;mso-wrap-style:square;v-text-anchor:top" coordsize="0,2650744" o:gfxdata="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" path="m,2650744l,e" filled="f" strokeweight=".14042mm">
+                <v:shape id="Shape 491" o:spid="_x0000_s1067" style="position:absolute;left:59410;width:0;height:26507;visibility:visible;mso-wrap-style:square;v-text-anchor:top" coordsize="0,2650744" o:gfxdata="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" path="m,2650744l,e" filled="f" strokeweight=".14042mm">
                   <v:stroke miterlimit="83231f" joinstyle="miter"/>
                   <v:path arrowok="t" textboxrect="0,0,0,2650744"/>
                 </v:shape>
-                <v:shape id="Shape 492" o:spid="_x0000_s1076" style="position:absolute;top:26507;width:59436;height:0;visibility:visible;mso-wrap-style:square;v-text-anchor:top" coordsize="5943600,0" o:gfxdata="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" path="m,l5943600,e" filled="f" strokeweight=".14042mm">
+                <v:shape id="Shape 492" o:spid="_x0000_s1068" style="position:absolute;top:26507;width:59436;height:0;visibility:visible;mso-wrap-style:square;v-text-anchor:top" coordsize="5943600,0" o:gfxdata="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" path="m,l5943600,e" filled="f" strokeweight=".14042mm">
                   <v:stroke miterlimit="83231f" joinstyle="miter"/>
                   <v:path arrowok="t" textboxrect="0,0,5943600,0"/>
                 </v:shape>
@@ -8799,10 +8855,7 @@
         <w:ind w:left="-5"/>
       </w:pPr>
       <w:r>
-        <w:t>Once you have the pixel shifts for each frame, you can synthesize refocused image by shifting each frame in the opposite direction and then summing up all the frames. (Note: in Section 3, you will need to explain why this operation works. Start thinking ab</w:t>
-      </w:r>
-      <w:r>
-        <w:t>out this now!)</w:t>
+        <w:t>Once you have the pixel shifts for each frame, you can synthesize refocused image by shifting each frame in the opposite direction and then summing up all the frames. (Note: in Section 3, you will need to explain why this operation works. Start thinking about this now!)</w:t>
       </w:r>
     </w:p>
     <w:p>
@@ -8832,8 +8885,6 @@
         </w:rPr>
         <w:t>[</w:t>
       </w:r>
-      <w:proofErr w:type="spellStart"/>
-      <w:proofErr w:type="gramStart"/>
       <w:r>
         <w:rPr>
           <w:i/>
@@ -8853,8 +8904,6 @@
         </w:rPr>
         <w:t>m</w:t>
       </w:r>
-      <w:proofErr w:type="spellEnd"/>
-      <w:proofErr w:type="gramEnd"/>
       <w:r>
         <w:rPr>
           <w:rFonts w:ascii="Cambria" w:eastAsia="Cambria" w:hAnsi="Cambria" w:cs="Cambria"/>
@@ -8870,7 +8919,6 @@
         </w:rPr>
         <w:t>[</w:t>
       </w:r>
-      <w:proofErr w:type="spellStart"/>
       <w:r>
         <w:rPr>
           <w:i/>
@@ -8920,7 +8968,6 @@
         </w:rPr>
         <w:t>i</w:t>
       </w:r>
-      <w:proofErr w:type="spellEnd"/>
       <w:r>
         <w:rPr>
           <w:rFonts w:ascii="Cambria" w:eastAsia="Cambria" w:hAnsi="Cambria" w:cs="Cambria"/>
@@ -8942,8 +8989,6 @@
         </w:rPr>
         <w:t>[</w:t>
       </w:r>
-      <w:proofErr w:type="spellStart"/>
-      <w:proofErr w:type="gramStart"/>
       <w:r>
         <w:rPr>
           <w:i/>
@@ -8963,8 +9008,6 @@
         </w:rPr>
         <w:t>m</w:t>
       </w:r>
-      <w:proofErr w:type="spellEnd"/>
-      <w:proofErr w:type="gramEnd"/>
       <w:r>
         <w:rPr>
           <w:rFonts w:ascii="Cambria" w:eastAsia="Cambria" w:hAnsi="Cambria" w:cs="Cambria"/>
@@ -9003,8 +9046,6 @@
         </w:rPr>
         <w:t>[</w:t>
       </w:r>
-      <w:proofErr w:type="spellStart"/>
-      <w:proofErr w:type="gramStart"/>
       <w:r>
         <w:rPr>
           <w:i/>
@@ -9024,8 +9065,6 @@
         </w:rPr>
         <w:t>m</w:t>
       </w:r>
-      <w:proofErr w:type="spellEnd"/>
-      <w:proofErr w:type="gramEnd"/>
       <w:r>
         <w:rPr>
           <w:rFonts w:ascii="Cambria" w:eastAsia="Cambria" w:hAnsi="Cambria" w:cs="Cambria"/>
@@ -9069,7 +9108,6 @@
         </w:rPr>
         <w:t>−</w:t>
       </w:r>
-      <w:proofErr w:type="spellStart"/>
       <w:r>
         <w:rPr>
           <w:i/>
@@ -9104,14 +9142,12 @@
         </w:rPr>
         <w:t>m</w:t>
       </w:r>
-      <w:proofErr w:type="spellEnd"/>
       <w:r>
         <w:rPr>
           <w:rFonts w:ascii="Cambria" w:eastAsia="Cambria" w:hAnsi="Cambria" w:cs="Cambria"/>
         </w:rPr>
         <w:t>−</w:t>
       </w:r>
-      <w:proofErr w:type="spellStart"/>
       <w:r>
         <w:rPr>
           <w:i/>
@@ -9133,7 +9169,6 @@
         </w:rPr>
         <w:t>i</w:t>
       </w:r>
-      <w:proofErr w:type="spellEnd"/>
       <w:r>
         <w:rPr>
           <w:rFonts w:ascii="Cambria" w:eastAsia="Cambria" w:hAnsi="Cambria" w:cs="Cambria"/>
@@ -9164,7 +9199,6 @@
         <w:ind w:left="0" w:right="755" w:firstLine="0"/>
         <w:jc w:val="center"/>
       </w:pPr>
-      <w:proofErr w:type="spellStart"/>
       <w:r>
         <w:rPr>
           <w:i/>
@@ -9172,7 +9206,6 @@
         </w:rPr>
         <w:t>i</w:t>
       </w:r>
-      <w:proofErr w:type="spellEnd"/>
     </w:p>
     <w:p>
       <w:pPr>
@@ -9180,15 +9213,7 @@
         <w:ind w:left="-5"/>
       </w:pPr>
       <w:r>
-        <w:t xml:space="preserve">For credit, place your </w:t>
-      </w:r>
-      <w:proofErr w:type="gramStart"/>
-      <w:r>
-        <w:t>synthetically ”defocused</w:t>
-      </w:r>
-      <w:proofErr w:type="gramEnd"/>
-      <w:r>
-        <w:t>” image in the box below (replace our example).</w:t>
+        <w:t>For credit, place your synthetically ”defocused” image in the box below (replace our example).</w:t>
       </w:r>
     </w:p>
     <w:p>
@@ -9708,11 +9733,11 @@
           </mc:Choice>
           <mc:Fallback>
             <w:pict>
-              <v:group id="Group 7749" o:spid="_x0000_s1077" style="width:468pt;height:161.9pt;mso-position-horizontal-relative:char;mso-position-vertical-relative:line" coordsize="59436,20559" o:gfxdata="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">
-                <v:shape id="Picture 551" o:spid="_x0000_s1078" type="#_x0000_t75" style="position:absolute;left:15453;top:1163;width:28529;height:15448;visibility:visible;mso-wrap-style:square" o:gfxdata="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">
-                  <v:imagedata r:id="rId29" o:title=""/>
+              <v:group id="Group 7749" o:spid="_x0000_s1075" style="width:468pt;height:161.9pt;mso-position-horizontal-relative:char;mso-position-vertical-relative:line" coordsize="59436,20559" o:gfxdata="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">
+                <v:shape id="Picture 551" o:spid="_x0000_s1076" type="#_x0000_t75" style="position:absolute;left:15453;top:1163;width:28529;height:15448;visibility:visible;mso-wrap-style:square" o:gfxdata="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">
+                  <v:imagedata r:id="rId10" o:title=""/>
                 </v:shape>
-                <v:rect id="Rectangle 552" o:spid="_x0000_s1079" style="position:absolute;left:9098;top:18081;width:6124;height:1505;visibility:visible;mso-wrap-style:square;v-text-anchor:top" o:gfxdata="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" filled="f" stroked="f">
+                <v:rect id="Rectangle 552" o:spid="_x0000_s1077" style="position:absolute;left:9098;top:18081;width:6124;height:1505;visibility:visible;mso-wrap-style:square;v-text-anchor:top" o:gfxdata="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" filled="f" stroked="f">
                   <v:textbox inset="0,0,0,0">
                     <w:txbxContent>
                       <w:p>
@@ -9747,7 +9772,7 @@
                     </w:txbxContent>
                   </v:textbox>
                 </v:rect>
-                <v:rect id="Rectangle 553" o:spid="_x0000_s1080" style="position:absolute;left:14094;top:18081;width:48204;height:1505;visibility:visible;mso-wrap-style:square;v-text-anchor:top" o:gfxdata="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" filled="f" stroked="f">
+                <v:rect id="Rectangle 553" o:spid="_x0000_s1078" style="position:absolute;left:14094;top:18081;width:48204;height:1505;visibility:visible;mso-wrap-style:square;v-text-anchor:top" o:gfxdata="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" filled="f" stroked="f">
                   <v:textbox inset="0,0,0,0">
                     <w:txbxContent>
                       <w:p>
@@ -9955,19 +9980,19 @@
                     </w:txbxContent>
                   </v:textbox>
                 </v:rect>
-                <v:shape id="Shape 554" o:spid="_x0000_s1081" style="position:absolute;width:59436;height:0;visibility:visible;mso-wrap-style:square;v-text-anchor:top" coordsize="5943600,0" o:gfxdata="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" path="m,l5943600,e" filled="f" strokeweight=".14042mm">
+                <v:shape id="Shape 554" o:spid="_x0000_s1079" style="position:absolute;width:59436;height:0;visibility:visible;mso-wrap-style:square;v-text-anchor:top" coordsize="5943600,0" o:gfxdata="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" path="m,l5943600,e" filled="f" strokeweight=".14042mm">
                   <v:stroke miterlimit="83231f" joinstyle="miter"/>
                   <v:path arrowok="t" textboxrect="0,0,5943600,0"/>
                 </v:shape>
-                <v:shape id="Shape 555" o:spid="_x0000_s1082" style="position:absolute;left:25;width:0;height:20559;visibility:visible;mso-wrap-style:square;v-text-anchor:top" coordsize="0,2055902" o:gfxdata="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" path="m,2055902l,e" filled="f" strokeweight=".14042mm">
+                <v:shape id="Shape 555" o:spid="_x0000_s1080" style="position:absolute;left:25;width:0;height:20559;visibility:visible;mso-wrap-style:square;v-text-anchor:top" coordsize="0,2055902" o:gfxdata="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" path="m,2055902l,e" filled="f" strokeweight=".14042mm">
                   <v:stroke miterlimit="83231f" joinstyle="miter"/>
                   <v:path arrowok="t" textboxrect="0,0,0,2055902"/>
                 </v:shape>
-                <v:shape id="Shape 556" o:spid="_x0000_s1083" style="position:absolute;left:59410;width:0;height:20559;visibility:visible;mso-wrap-style:square;v-text-anchor:top" coordsize="0,2055902" o:gfxdata="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" path="m,2055902l,e" filled="f" strokeweight=".14042mm">
+                <v:shape id="Shape 556" o:spid="_x0000_s1081" style="position:absolute;left:59410;width:0;height:20559;visibility:visible;mso-wrap-style:square;v-text-anchor:top" coordsize="0,2055902" o:gfxdata="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" path="m,2055902l,e" filled="f" strokeweight=".14042mm">
                   <v:stroke miterlimit="83231f" joinstyle="miter"/>
                   <v:path arrowok="t" textboxrect="0,0,0,2055902"/>
                 </v:shape>
-                <v:shape id="Shape 557" o:spid="_x0000_s1084" style="position:absolute;top:20559;width:59436;height:0;visibility:visible;mso-wrap-style:square;v-text-anchor:top" coordsize="5943600,0" o:gfxdata="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" path="m,l5943600,e" filled="f" strokeweight=".14042mm">
+                <v:shape id="Shape 557" o:spid="_x0000_s1082" style="position:absolute;top:20559;width:59436;height:0;visibility:visible;mso-wrap-style:square;v-text-anchor:top" coordsize="5943600,0" o:gfxdata="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" path="m,l5943600,e" filled="f" strokeweight=".14042mm">
                   <v:stroke miterlimit="83231f" joinstyle="miter"/>
                   <v:path arrowok="t" textboxrect="0,0,5943600,0"/>
                 </v:shape>
@@ -9984,18 +10009,7 @@
       </w:pPr>
       <w:r>
         <w:lastRenderedPageBreak/>
-        <w:t xml:space="preserve">[Hint: Use the OpenCV function </w:t>
-      </w:r>
-      <w:proofErr w:type="spellStart"/>
-      <w:r>
-        <w:t>warpAffine</w:t>
-      </w:r>
-      <w:proofErr w:type="spellEnd"/>
-      <w:r>
-        <w:t xml:space="preserve"> with a transformation matrix c</w:t>
-      </w:r>
-      <w:r>
-        <w:t>orresponding to a translation to perform the shifting operation.]</w:t>
+        <w:t>[Hint: Use the OpenCV function warpAffine with a transformation matrix corresponding to a translation to perform the shifting operation.]</w:t>
       </w:r>
     </w:p>
     <w:p>
@@ -10027,13 +10041,7 @@
         <w:ind w:left="-5"/>
       </w:pPr>
       <w:r>
-        <w:t>Now, we will exploit the fact that we can synthetically focus on different depths. To do this, select a new object as your t</w:t>
-      </w:r>
-      <w:r>
-        <w:t>emplate and repeat all the steps to generate an image that is focused on this new object. Here, we have selected the cup as our new object. For credit, place a de-focused image with a different template object in focus in the box below (replace our example</w:t>
-      </w:r>
-      <w:r>
-        <w:t>).</w:t>
+        <w:t>Now, we will exploit the fact that we can synthetically focus on different depths. To do this, select a new object as your template and repeat all the steps to generate an image that is focused on this new object. Here, we have selected the cup as our new object. For credit, place a de-focused image with a different template object in focus in the box below (replace our example).</w:t>
       </w:r>
     </w:p>
     <w:p>
@@ -10073,7 +10081,7 @@
                           <pic:cNvPicPr/>
                         </pic:nvPicPr>
                         <pic:blipFill>
-                          <a:blip r:embed="rId30"/>
+                          <a:blip r:embed="rId21"/>
                           <a:stretch>
                             <a:fillRect/>
                           </a:stretch>
@@ -10094,7 +10102,7 @@
                           <pic:cNvPicPr/>
                         </pic:nvPicPr>
                         <pic:blipFill>
-                          <a:blip r:embed="rId31"/>
+                          <a:blip r:embed="rId22"/>
                           <a:stretch>
                             <a:fillRect/>
                           </a:stretch>
@@ -10748,14 +10756,14 @@
           </mc:Choice>
           <mc:Fallback>
             <w:pict>
-              <v:group id="Group 9098" o:spid="_x0000_s1085" style="width:468pt;height:297.25pt;mso-position-horizontal-relative:char;mso-position-vertical-relative:line" coordsize="59436,37752" o:gfxdata="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